<commit_message>
add round to excel and result docx
</commit_message>
<xml_diff>
--- a/result.docx
+++ b/result.docx
@@ -7,18 +7,18 @@
         <w:tblStyle w:val="GridTable5Dark-Accent5"/>
         <w:tblpPr w:leftFromText="180" w:rightFromText="180" w:vertAnchor="page" w:horzAnchor="margin" w:tblpXSpec="center" w:tblpY="1537"/>
         <w:bidiVisual/>
-        <w:tblW w:w="9421" w:type="dxa"/>
+        <w:tblW w:w="8993" w:type="dxa"/>
         <w:tblLook w:val="0560" w:firstRow="1" w:lastRow="1" w:firstColumn="0" w:lastColumn="1" w:noHBand="0" w:noVBand="1"/>
       </w:tblPr>
       <w:tblGrid>
-        <w:gridCol w:w="1976"/>
-        <w:gridCol w:w="2177"/>
-        <w:gridCol w:w="517"/>
-        <w:gridCol w:w="2169"/>
-        <w:gridCol w:w="513"/>
-        <w:gridCol w:w="514"/>
-        <w:gridCol w:w="666"/>
-        <w:gridCol w:w="889"/>
+        <w:gridCol w:w="1512"/>
+        <w:gridCol w:w="2147"/>
+        <w:gridCol w:w="528"/>
+        <w:gridCol w:w="2114"/>
+        <w:gridCol w:w="525"/>
+        <w:gridCol w:w="526"/>
+        <w:gridCol w:w="665"/>
+        <w:gridCol w:w="976"/>
       </w:tblGrid>
       <w:tr>
         <w:trPr>
@@ -26,7 +26,7 @@
         </w:trPr>
         <w:tc>
           <w:tcPr>
-            <w:tcW w:w="1984" w:type="dxa"/>
+            <w:tcW w:w="1531" w:type="dxa"/>
           </w:tcPr>
           <w:p>
             <w:pPr>
@@ -58,7 +58,7 @@
         </w:tc>
         <w:tc>
           <w:tcPr>
-            <w:tcW w:w="2208" w:type="dxa"/>
+            <w:tcW w:w="2180" w:type="dxa"/>
           </w:tcPr>
           <w:p>
             <w:pPr>
@@ -122,7 +122,7 @@
         </w:tc>
         <w:tc>
           <w:tcPr>
-            <w:tcW w:w="2176" w:type="dxa"/>
+            <w:tcW w:w="2147" w:type="dxa"/>
           </w:tcPr>
           <w:p>
             <w:pPr>
@@ -218,7 +218,7 @@
         </w:tc>
         <w:tc>
           <w:tcPr>
-            <w:tcW w:w="667" w:type="dxa"/>
+            <w:tcW w:w="578" w:type="dxa"/>
           </w:tcPr>
           <w:p>
             <w:pPr>
@@ -251,7 +251,7 @@
         <w:tc>
           <w:tcPr>
             <w:cnfStyle w:val="000100000000" w:firstRow="0" w:lastRow="0" w:firstColumn="0" w:lastColumn="1" w:oddVBand="0" w:evenVBand="0" w:oddHBand="0" w:evenHBand="0" w:firstRowFirstColumn="0" w:firstRowLastColumn="0" w:lastRowFirstColumn="0" w:lastRowLastColumn="0"/>
-            <w:tcW w:w="807" w:type="dxa"/>
+            <w:tcW w:w="978" w:type="dxa"/>
           </w:tcPr>
           <w:p>
             <w:pPr>
@@ -288,7 +288,7 @@
         </w:trPr>
         <w:tc>
           <w:tcPr>
-            <w:tcW w:w="1984" w:type="dxa"/>
+            <w:tcW w:w="1531" w:type="dxa"/>
           </w:tcPr>
           <w:p>
             <w:pPr>
@@ -380,7 +380,7 @@
                 <w:szCs w:val="20"/>
                 <w:lang w:bidi="fa-IR"/>
               </w:rPr>
-              <w:t>7.2222222222222214</w:t>
+              <w:t>11.39</w:t>
             </w:r>
             <w:r>
               <w:rPr>
@@ -399,7 +399,7 @@
         </w:tc>
         <w:tc>
           <w:tcPr>
-            <w:tcW w:w="2208" w:type="dxa"/>
+            <w:tcW w:w="2180" w:type="dxa"/>
           </w:tcPr>
           <w:p>
             <w:pPr>
@@ -491,7 +491,7 @@
                 <w:szCs w:val="20"/>
                 <w:lang w:bidi="fa-IR"/>
               </w:rPr>
-              <w:t>6.6666666666666661</w:t>
+              <w:t>10.67</w:t>
             </w:r>
             <w:r>
               <w:rPr>
@@ -602,6 +602,339 @@
                 <w:szCs w:val="20"/>
                 <w:lang w:bidi="fa-IR"/>
               </w:rPr>
+              <w:t>4</w:t>
+            </w:r>
+            <w:r>
+              <w:rPr>
+                <w:rFonts w:cs="B Nazanin"/>
+                <w:b/>
+                <w:bCs/>
+                <w:color w:val="000000" w:themeColor="text1"/>
+                <w:sz w:val="20"/>
+                <w:szCs w:val="20"/>
+                <w:rtl/>
+                <w:lang w:bidi="fa-IR"/>
+              </w:rPr>
+              <w:fldChar w:fldCharType="end"/>
+            </w:r>
+          </w:p>
+        </w:tc>
+        <w:tc>
+          <w:tcPr>
+            <w:tcW w:w="2147" w:type="dxa"/>
+          </w:tcPr>
+          <w:p>
+            <w:pPr>
+              <w:bidi/>
+              <w:jc w:val="center"/>
+              <w:rPr>
+                <w:rFonts w:cs="B Nazanin"/>
+                <w:b/>
+                <w:bCs/>
+                <w:color w:val="000000" w:themeColor="text1"/>
+                <w:sz w:val="20"/>
+                <w:szCs w:val="20"/>
+                <w:rtl/>
+                <w:lang w:bidi="fa-IR"/>
+              </w:rPr>
+            </w:pPr>
+            <w:r>
+              <w:rPr>
+                <w:rFonts w:cs="B Nazanin"/>
+                <w:b/>
+                <w:bCs/>
+                <w:color w:val="000000" w:themeColor="text1"/>
+                <w:sz w:val="20"/>
+                <w:szCs w:val="20"/>
+                <w:rtl/>
+                <w:lang w:bidi="fa-IR"/>
+              </w:rPr>
+              <w:fldChar w:fldCharType="begin"/>
+            </w:r>
+            <w:r>
+              <w:rPr>
+                <w:rFonts w:cs="B Nazanin"/>
+                <w:b/>
+                <w:bCs/>
+                <w:color w:val="000000" w:themeColor="text1"/>
+                <w:sz w:val="20"/>
+                <w:szCs w:val="20"/>
+                <w:rtl/>
+                <w:lang w:bidi="fa-IR"/>
+              </w:rPr>
+              <w:instrText xml:space="preserve"> </w:instrText>
+            </w:r>
+            <w:r>
+              <w:rPr>
+                <w:rFonts w:cs="B Nazanin"/>
+                <w:b/>
+                <w:bCs/>
+                <w:color w:val="000000" w:themeColor="text1"/>
+                <w:sz w:val="20"/>
+                <w:szCs w:val="20"/>
+                <w:lang w:bidi="fa-IR"/>
+              </w:rPr>
+              <w:instrText>MERGEFIELD</w:instrText>
+            </w:r>
+            <w:r>
+              <w:rPr>
+                <w:rFonts w:cs="B Nazanin"/>
+                <w:b/>
+                <w:bCs/>
+                <w:color w:val="000000" w:themeColor="text1"/>
+                <w:sz w:val="20"/>
+                <w:szCs w:val="20"/>
+                <w:rtl/>
+                <w:lang w:bidi="fa-IR"/>
+              </w:rPr>
+              <w:instrText xml:space="preserve"> درصد_ادبیات </w:instrText>
+            </w:r>
+            <w:r>
+              <w:rPr>
+                <w:rFonts w:cs="B Nazanin"/>
+                <w:b/>
+                <w:bCs/>
+                <w:color w:val="000000" w:themeColor="text1"/>
+                <w:sz w:val="20"/>
+                <w:szCs w:val="20"/>
+                <w:rtl/>
+                <w:lang w:bidi="fa-IR"/>
+              </w:rPr>
+              <w:fldChar w:fldCharType="separate"/>
+            </w:r>
+            <w:r>
+              <w:rPr>
+                <w:rFonts w:cs="B Nazanin"/>
+                <w:b/>
+                <w:bCs/>
+                <w:noProof/>
+                <w:color w:val="000000" w:themeColor="text1"/>
+                <w:sz w:val="20"/>
+                <w:szCs w:val="20"/>
+                <w:lang w:bidi="fa-IR"/>
+              </w:rPr>
+              <w:t>20</w:t>
+            </w:r>
+            <w:r>
+              <w:rPr>
+                <w:rFonts w:cs="B Nazanin"/>
+                <w:b/>
+                <w:bCs/>
+                <w:color w:val="000000" w:themeColor="text1"/>
+                <w:sz w:val="20"/>
+                <w:szCs w:val="20"/>
+                <w:rtl/>
+                <w:lang w:bidi="fa-IR"/>
+              </w:rPr>
+              <w:fldChar w:fldCharType="end"/>
+            </w:r>
+          </w:p>
+        </w:tc>
+        <w:tc>
+          <w:tcPr>
+            <w:tcW w:w="525" w:type="dxa"/>
+          </w:tcPr>
+          <w:p>
+            <w:pPr>
+              <w:bidi/>
+              <w:jc w:val="center"/>
+              <w:rPr>
+                <w:rFonts w:cs="B Nazanin"/>
+                <w:b/>
+                <w:bCs/>
+                <w:color w:val="000000" w:themeColor="text1"/>
+                <w:sz w:val="20"/>
+                <w:szCs w:val="20"/>
+                <w:rtl/>
+                <w:lang w:bidi="fa-IR"/>
+              </w:rPr>
+            </w:pPr>
+            <w:r>
+              <w:rPr>
+                <w:rFonts w:cs="B Nazanin"/>
+                <w:b/>
+                <w:bCs/>
+                <w:color w:val="000000" w:themeColor="text1"/>
+                <w:sz w:val="20"/>
+                <w:szCs w:val="20"/>
+                <w:rtl/>
+                <w:lang w:bidi="fa-IR"/>
+              </w:rPr>
+              <w:fldChar w:fldCharType="begin"/>
+            </w:r>
+            <w:r>
+              <w:rPr>
+                <w:rFonts w:cs="B Nazanin"/>
+                <w:b/>
+                <w:bCs/>
+                <w:color w:val="000000" w:themeColor="text1"/>
+                <w:sz w:val="20"/>
+                <w:szCs w:val="20"/>
+                <w:rtl/>
+                <w:lang w:bidi="fa-IR"/>
+              </w:rPr>
+              <w:instrText xml:space="preserve"> </w:instrText>
+            </w:r>
+            <w:r>
+              <w:rPr>
+                <w:rFonts w:cs="B Nazanin"/>
+                <w:b/>
+                <w:bCs/>
+                <w:color w:val="000000" w:themeColor="text1"/>
+                <w:sz w:val="20"/>
+                <w:szCs w:val="20"/>
+                <w:lang w:bidi="fa-IR"/>
+              </w:rPr>
+              <w:instrText>MERGEFIELD</w:instrText>
+            </w:r>
+            <w:r>
+              <w:rPr>
+                <w:rFonts w:cs="B Nazanin"/>
+                <w:b/>
+                <w:bCs/>
+                <w:color w:val="000000" w:themeColor="text1"/>
+                <w:sz w:val="20"/>
+                <w:szCs w:val="20"/>
+                <w:rtl/>
+                <w:lang w:bidi="fa-IR"/>
+              </w:rPr>
+              <w:instrText xml:space="preserve"> نزده_ادبیات </w:instrText>
+            </w:r>
+            <w:r>
+              <w:rPr>
+                <w:rFonts w:cs="B Nazanin"/>
+                <w:b/>
+                <w:bCs/>
+                <w:color w:val="000000" w:themeColor="text1"/>
+                <w:sz w:val="20"/>
+                <w:szCs w:val="20"/>
+                <w:rtl/>
+                <w:lang w:bidi="fa-IR"/>
+              </w:rPr>
+              <w:fldChar w:fldCharType="separate"/>
+            </w:r>
+            <w:r>
+              <w:rPr>
+                <w:rFonts w:cs="B Nazanin"/>
+                <w:b/>
+                <w:bCs/>
+                <w:noProof/>
+                <w:color w:val="000000" w:themeColor="text1"/>
+                <w:sz w:val="20"/>
+                <w:szCs w:val="20"/>
+                <w:lang w:bidi="fa-IR"/>
+              </w:rPr>
+              <w:t>0</w:t>
+            </w:r>
+            <w:r>
+              <w:rPr>
+                <w:rFonts w:cs="B Nazanin"/>
+                <w:b/>
+                <w:bCs/>
+                <w:color w:val="000000" w:themeColor="text1"/>
+                <w:sz w:val="20"/>
+                <w:szCs w:val="20"/>
+                <w:rtl/>
+                <w:lang w:bidi="fa-IR"/>
+              </w:rPr>
+              <w:fldChar w:fldCharType="end"/>
+            </w:r>
+          </w:p>
+        </w:tc>
+        <w:tc>
+          <w:tcPr>
+            <w:tcW w:w="526" w:type="dxa"/>
+          </w:tcPr>
+          <w:p>
+            <w:pPr>
+              <w:bidi/>
+              <w:jc w:val="center"/>
+              <w:rPr>
+                <w:rFonts w:cs="B Nazanin"/>
+                <w:b/>
+                <w:bCs/>
+                <w:color w:val="000000" w:themeColor="text1"/>
+                <w:sz w:val="20"/>
+                <w:szCs w:val="20"/>
+                <w:rtl/>
+                <w:lang w:bidi="fa-IR"/>
+              </w:rPr>
+            </w:pPr>
+            <w:r>
+              <w:rPr>
+                <w:rFonts w:cs="B Nazanin"/>
+                <w:b/>
+                <w:bCs/>
+                <w:color w:val="000000" w:themeColor="text1"/>
+                <w:sz w:val="20"/>
+                <w:szCs w:val="20"/>
+                <w:rtl/>
+                <w:lang w:bidi="fa-IR"/>
+              </w:rPr>
+              <w:fldChar w:fldCharType="begin"/>
+            </w:r>
+            <w:r>
+              <w:rPr>
+                <w:rFonts w:cs="B Nazanin"/>
+                <w:b/>
+                <w:bCs/>
+                <w:color w:val="000000" w:themeColor="text1"/>
+                <w:sz w:val="20"/>
+                <w:szCs w:val="20"/>
+                <w:rtl/>
+                <w:lang w:bidi="fa-IR"/>
+              </w:rPr>
+              <w:instrText xml:space="preserve"> </w:instrText>
+            </w:r>
+            <w:r>
+              <w:rPr>
+                <w:rFonts w:cs="B Nazanin"/>
+                <w:b/>
+                <w:bCs/>
+                <w:color w:val="000000" w:themeColor="text1"/>
+                <w:sz w:val="20"/>
+                <w:szCs w:val="20"/>
+                <w:lang w:bidi="fa-IR"/>
+              </w:rPr>
+              <w:instrText>MERGEFIELD</w:instrText>
+            </w:r>
+            <w:r>
+              <w:rPr>
+                <w:rFonts w:cs="B Nazanin"/>
+                <w:b/>
+                <w:bCs/>
+                <w:color w:val="000000" w:themeColor="text1"/>
+                <w:sz w:val="20"/>
+                <w:szCs w:val="20"/>
+                <w:rtl/>
+                <w:lang w:bidi="fa-IR"/>
+              </w:rPr>
+              <w:instrText xml:space="preserve"> غلط_ادبیات </w:instrText>
+            </w:r>
+            <w:r>
+              <w:rPr>
+                <w:rFonts w:cs="B Nazanin"/>
+                <w:b/>
+                <w:bCs/>
+                <w:color w:val="000000" w:themeColor="text1"/>
+                <w:sz w:val="20"/>
+                <w:szCs w:val="20"/>
+                <w:rtl/>
+                <w:lang w:bidi="fa-IR"/>
+              </w:rPr>
+              <w:fldChar w:fldCharType="separate"/>
+            </w:r>
+            <w:r>
+              <w:rPr>
+                <w:rFonts w:cs="B Nazanin"/>
+                <w:b/>
+                <w:bCs/>
+                <w:noProof/>
+                <w:color w:val="000000" w:themeColor="text1"/>
+                <w:sz w:val="20"/>
+                <w:szCs w:val="20"/>
+                <w:lang w:bidi="fa-IR"/>
+              </w:rPr>
               <w:t>3</w:t>
             </w:r>
             <w:r>
@@ -621,7 +954,7 @@
         </w:tc>
         <w:tc>
           <w:tcPr>
-            <w:tcW w:w="2176" w:type="dxa"/>
+            <w:tcW w:w="578" w:type="dxa"/>
           </w:tcPr>
           <w:p>
             <w:pPr>
@@ -687,7 +1020,7 @@
                 <w:rtl/>
                 <w:lang w:bidi="fa-IR"/>
               </w:rPr>
-              <w:instrText xml:space="preserve"> درصد_ادبیات </w:instrText>
+              <w:instrText xml:space="preserve"> صحیح_ادبیات </w:instrText>
             </w:r>
             <w:r>
               <w:rPr>
@@ -713,7 +1046,7 @@
                 <w:szCs w:val="20"/>
                 <w:lang w:bidi="fa-IR"/>
               </w:rPr>
-              <w:t>20</w:t>
+              <w:t>2</w:t>
             </w:r>
             <w:r>
               <w:rPr>
@@ -732,341 +1065,8 @@
         </w:tc>
         <w:tc>
           <w:tcPr>
-            <w:tcW w:w="525" w:type="dxa"/>
-          </w:tcPr>
-          <w:p>
-            <w:pPr>
-              <w:bidi/>
-              <w:jc w:val="center"/>
-              <w:rPr>
-                <w:rFonts w:cs="B Nazanin"/>
-                <w:b/>
-                <w:bCs/>
-                <w:color w:val="000000" w:themeColor="text1"/>
-                <w:sz w:val="20"/>
-                <w:szCs w:val="20"/>
-                <w:rtl/>
-                <w:lang w:bidi="fa-IR"/>
-              </w:rPr>
-            </w:pPr>
-            <w:r>
-              <w:rPr>
-                <w:rFonts w:cs="B Nazanin"/>
-                <w:b/>
-                <w:bCs/>
-                <w:color w:val="000000" w:themeColor="text1"/>
-                <w:sz w:val="20"/>
-                <w:szCs w:val="20"/>
-                <w:rtl/>
-                <w:lang w:bidi="fa-IR"/>
-              </w:rPr>
-              <w:fldChar w:fldCharType="begin"/>
-            </w:r>
-            <w:r>
-              <w:rPr>
-                <w:rFonts w:cs="B Nazanin"/>
-                <w:b/>
-                <w:bCs/>
-                <w:color w:val="000000" w:themeColor="text1"/>
-                <w:sz w:val="20"/>
-                <w:szCs w:val="20"/>
-                <w:rtl/>
-                <w:lang w:bidi="fa-IR"/>
-              </w:rPr>
-              <w:instrText xml:space="preserve"> </w:instrText>
-            </w:r>
-            <w:r>
-              <w:rPr>
-                <w:rFonts w:cs="B Nazanin"/>
-                <w:b/>
-                <w:bCs/>
-                <w:color w:val="000000" w:themeColor="text1"/>
-                <w:sz w:val="20"/>
-                <w:szCs w:val="20"/>
-                <w:lang w:bidi="fa-IR"/>
-              </w:rPr>
-              <w:instrText>MERGEFIELD</w:instrText>
-            </w:r>
-            <w:r>
-              <w:rPr>
-                <w:rFonts w:cs="B Nazanin"/>
-                <w:b/>
-                <w:bCs/>
-                <w:color w:val="000000" w:themeColor="text1"/>
-                <w:sz w:val="20"/>
-                <w:szCs w:val="20"/>
-                <w:rtl/>
-                <w:lang w:bidi="fa-IR"/>
-              </w:rPr>
-              <w:instrText xml:space="preserve"> نزده_ادبیات </w:instrText>
-            </w:r>
-            <w:r>
-              <w:rPr>
-                <w:rFonts w:cs="B Nazanin"/>
-                <w:b/>
-                <w:bCs/>
-                <w:color w:val="000000" w:themeColor="text1"/>
-                <w:sz w:val="20"/>
-                <w:szCs w:val="20"/>
-                <w:rtl/>
-                <w:lang w:bidi="fa-IR"/>
-              </w:rPr>
-              <w:fldChar w:fldCharType="separate"/>
-            </w:r>
-            <w:r>
-              <w:rPr>
-                <w:rFonts w:cs="B Nazanin"/>
-                <w:b/>
-                <w:bCs/>
-                <w:noProof/>
-                <w:color w:val="000000" w:themeColor="text1"/>
-                <w:sz w:val="20"/>
-                <w:szCs w:val="20"/>
-                <w:lang w:bidi="fa-IR"/>
-              </w:rPr>
-              <w:t>0</w:t>
-            </w:r>
-            <w:r>
-              <w:rPr>
-                <w:rFonts w:cs="B Nazanin"/>
-                <w:b/>
-                <w:bCs/>
-                <w:color w:val="000000" w:themeColor="text1"/>
-                <w:sz w:val="20"/>
-                <w:szCs w:val="20"/>
-                <w:rtl/>
-                <w:lang w:bidi="fa-IR"/>
-              </w:rPr>
-              <w:fldChar w:fldCharType="end"/>
-            </w:r>
-          </w:p>
-        </w:tc>
-        <w:tc>
-          <w:tcPr>
-            <w:tcW w:w="526" w:type="dxa"/>
-          </w:tcPr>
-          <w:p>
-            <w:pPr>
-              <w:bidi/>
-              <w:jc w:val="center"/>
-              <w:rPr>
-                <w:rFonts w:cs="B Nazanin"/>
-                <w:b/>
-                <w:bCs/>
-                <w:color w:val="000000" w:themeColor="text1"/>
-                <w:sz w:val="20"/>
-                <w:szCs w:val="20"/>
-                <w:rtl/>
-                <w:lang w:bidi="fa-IR"/>
-              </w:rPr>
-            </w:pPr>
-            <w:r>
-              <w:rPr>
-                <w:rFonts w:cs="B Nazanin"/>
-                <w:b/>
-                <w:bCs/>
-                <w:color w:val="000000" w:themeColor="text1"/>
-                <w:sz w:val="20"/>
-                <w:szCs w:val="20"/>
-                <w:rtl/>
-                <w:lang w:bidi="fa-IR"/>
-              </w:rPr>
-              <w:fldChar w:fldCharType="begin"/>
-            </w:r>
-            <w:r>
-              <w:rPr>
-                <w:rFonts w:cs="B Nazanin"/>
-                <w:b/>
-                <w:bCs/>
-                <w:color w:val="000000" w:themeColor="text1"/>
-                <w:sz w:val="20"/>
-                <w:szCs w:val="20"/>
-                <w:rtl/>
-                <w:lang w:bidi="fa-IR"/>
-              </w:rPr>
-              <w:instrText xml:space="preserve"> </w:instrText>
-            </w:r>
-            <w:r>
-              <w:rPr>
-                <w:rFonts w:cs="B Nazanin"/>
-                <w:b/>
-                <w:bCs/>
-                <w:color w:val="000000" w:themeColor="text1"/>
-                <w:sz w:val="20"/>
-                <w:szCs w:val="20"/>
-                <w:lang w:bidi="fa-IR"/>
-              </w:rPr>
-              <w:instrText>MERGEFIELD</w:instrText>
-            </w:r>
-            <w:r>
-              <w:rPr>
-                <w:rFonts w:cs="B Nazanin"/>
-                <w:b/>
-                <w:bCs/>
-                <w:color w:val="000000" w:themeColor="text1"/>
-                <w:sz w:val="20"/>
-                <w:szCs w:val="20"/>
-                <w:rtl/>
-                <w:lang w:bidi="fa-IR"/>
-              </w:rPr>
-              <w:instrText xml:space="preserve"> غلط_ادبیات </w:instrText>
-            </w:r>
-            <w:r>
-              <w:rPr>
-                <w:rFonts w:cs="B Nazanin"/>
-                <w:b/>
-                <w:bCs/>
-                <w:color w:val="000000" w:themeColor="text1"/>
-                <w:sz w:val="20"/>
-                <w:szCs w:val="20"/>
-                <w:rtl/>
-                <w:lang w:bidi="fa-IR"/>
-              </w:rPr>
-              <w:fldChar w:fldCharType="separate"/>
-            </w:r>
-            <w:r>
-              <w:rPr>
-                <w:rFonts w:cs="B Nazanin"/>
-                <w:b/>
-                <w:bCs/>
-                <w:noProof/>
-                <w:color w:val="000000" w:themeColor="text1"/>
-                <w:sz w:val="20"/>
-                <w:szCs w:val="20"/>
-                <w:lang w:bidi="fa-IR"/>
-              </w:rPr>
-              <w:t>3</w:t>
-            </w:r>
-            <w:r>
-              <w:rPr>
-                <w:rFonts w:cs="B Nazanin"/>
-                <w:b/>
-                <w:bCs/>
-                <w:color w:val="000000" w:themeColor="text1"/>
-                <w:sz w:val="20"/>
-                <w:szCs w:val="20"/>
-                <w:rtl/>
-                <w:lang w:bidi="fa-IR"/>
-              </w:rPr>
-              <w:fldChar w:fldCharType="end"/>
-            </w:r>
-          </w:p>
-        </w:tc>
-        <w:tc>
-          <w:tcPr>
-            <w:tcW w:w="667" w:type="dxa"/>
-          </w:tcPr>
-          <w:p>
-            <w:pPr>
-              <w:bidi/>
-              <w:jc w:val="center"/>
-              <w:rPr>
-                <w:rFonts w:cs="B Nazanin"/>
-                <w:b/>
-                <w:bCs/>
-                <w:color w:val="000000" w:themeColor="text1"/>
-                <w:sz w:val="20"/>
-                <w:szCs w:val="20"/>
-                <w:rtl/>
-                <w:lang w:bidi="fa-IR"/>
-              </w:rPr>
-            </w:pPr>
-            <w:r>
-              <w:rPr>
-                <w:rFonts w:cs="B Nazanin"/>
-                <w:b/>
-                <w:bCs/>
-                <w:color w:val="000000" w:themeColor="text1"/>
-                <w:sz w:val="20"/>
-                <w:szCs w:val="20"/>
-                <w:rtl/>
-                <w:lang w:bidi="fa-IR"/>
-              </w:rPr>
-              <w:fldChar w:fldCharType="begin"/>
-            </w:r>
-            <w:r>
-              <w:rPr>
-                <w:rFonts w:cs="B Nazanin"/>
-                <w:b/>
-                <w:bCs/>
-                <w:color w:val="000000" w:themeColor="text1"/>
-                <w:sz w:val="20"/>
-                <w:szCs w:val="20"/>
-                <w:rtl/>
-                <w:lang w:bidi="fa-IR"/>
-              </w:rPr>
-              <w:instrText xml:space="preserve"> </w:instrText>
-            </w:r>
-            <w:r>
-              <w:rPr>
-                <w:rFonts w:cs="B Nazanin"/>
-                <w:b/>
-                <w:bCs/>
-                <w:color w:val="000000" w:themeColor="text1"/>
-                <w:sz w:val="20"/>
-                <w:szCs w:val="20"/>
-                <w:lang w:bidi="fa-IR"/>
-              </w:rPr>
-              <w:instrText>MERGEFIELD</w:instrText>
-            </w:r>
-            <w:r>
-              <w:rPr>
-                <w:rFonts w:cs="B Nazanin"/>
-                <w:b/>
-                <w:bCs/>
-                <w:color w:val="000000" w:themeColor="text1"/>
-                <w:sz w:val="20"/>
-                <w:szCs w:val="20"/>
-                <w:rtl/>
-                <w:lang w:bidi="fa-IR"/>
-              </w:rPr>
-              <w:instrText xml:space="preserve"> صحیح_ادبیات </w:instrText>
-            </w:r>
-            <w:r>
-              <w:rPr>
-                <w:rFonts w:cs="B Nazanin"/>
-                <w:b/>
-                <w:bCs/>
-                <w:color w:val="000000" w:themeColor="text1"/>
-                <w:sz w:val="20"/>
-                <w:szCs w:val="20"/>
-                <w:rtl/>
-                <w:lang w:bidi="fa-IR"/>
-              </w:rPr>
-              <w:fldChar w:fldCharType="separate"/>
-            </w:r>
-            <w:r>
-              <w:rPr>
-                <w:rFonts w:cs="B Nazanin"/>
-                <w:b/>
-                <w:bCs/>
-                <w:noProof/>
-                <w:color w:val="000000" w:themeColor="text1"/>
-                <w:sz w:val="20"/>
-                <w:szCs w:val="20"/>
-                <w:lang w:bidi="fa-IR"/>
-              </w:rPr>
-              <w:t>2</w:t>
-            </w:r>
-            <w:r>
-              <w:rPr>
-                <w:rFonts w:cs="B Nazanin"/>
-                <w:b/>
-                <w:bCs/>
-                <w:color w:val="000000" w:themeColor="text1"/>
-                <w:sz w:val="20"/>
-                <w:szCs w:val="20"/>
-                <w:rtl/>
-                <w:lang w:bidi="fa-IR"/>
-              </w:rPr>
-              <w:fldChar w:fldCharType="end"/>
-            </w:r>
-          </w:p>
-        </w:tc>
-        <w:tc>
-          <w:tcPr>
             <w:cnfStyle w:val="000100000000" w:firstRow="0" w:lastRow="0" w:firstColumn="0" w:lastColumn="1" w:oddVBand="0" w:evenVBand="0" w:oddHBand="0" w:evenHBand="0" w:firstRowFirstColumn="0" w:firstRowLastColumn="0" w:lastRowFirstColumn="0" w:lastRowLastColumn="0"/>
-            <w:tcW w:w="807" w:type="dxa"/>
+            <w:tcW w:w="978" w:type="dxa"/>
           </w:tcPr>
           <w:p>
             <w:pPr>
@@ -1098,7 +1098,7 @@
       <w:tr>
         <w:tc>
           <w:tcPr>
-            <w:tcW w:w="1984" w:type="dxa"/>
+            <w:tcW w:w="1531" w:type="dxa"/>
           </w:tcPr>
           <w:p>
             <w:pPr>
@@ -1190,7 +1190,7 @@
                 <w:szCs w:val="20"/>
                 <w:lang w:bidi="fa-IR"/>
               </w:rPr>
-              <w:t>9.0909090909090917</w:t>
+              <w:t>9.09</w:t>
             </w:r>
             <w:r>
               <w:rPr>
@@ -1209,7 +1209,7 @@
         </w:tc>
         <w:tc>
           <w:tcPr>
-            <w:tcW w:w="2208" w:type="dxa"/>
+            <w:tcW w:w="2180" w:type="dxa"/>
           </w:tcPr>
           <w:p>
             <w:pPr>
@@ -1301,7 +1301,7 @@
                 <w:szCs w:val="20"/>
                 <w:lang w:bidi="fa-IR"/>
               </w:rPr>
-              <w:t>4.0000000000000018</w:t>
+              <w:t>4</w:t>
             </w:r>
             <w:r>
               <w:rPr>
@@ -1431,7 +1431,7 @@
         </w:tc>
         <w:tc>
           <w:tcPr>
-            <w:tcW w:w="2176" w:type="dxa"/>
+            <w:tcW w:w="2147" w:type="dxa"/>
           </w:tcPr>
           <w:p>
             <w:pPr>
@@ -1523,7 +1523,7 @@
                 <w:szCs w:val="20"/>
                 <w:lang w:bidi="fa-IR"/>
               </w:rPr>
-              <w:t>-33.333333333333329</w:t>
+              <w:t>-33.33</w:t>
             </w:r>
             <w:r>
               <w:rPr>
@@ -1764,7 +1764,7 @@
         </w:tc>
         <w:tc>
           <w:tcPr>
-            <w:tcW w:w="667" w:type="dxa"/>
+            <w:tcW w:w="578" w:type="dxa"/>
           </w:tcPr>
           <w:p>
             <w:pPr>
@@ -1876,7 +1876,7 @@
         <w:tc>
           <w:tcPr>
             <w:cnfStyle w:val="000100000000" w:firstRow="0" w:lastRow="0" w:firstColumn="0" w:lastColumn="1" w:oddVBand="0" w:evenVBand="0" w:oddHBand="0" w:evenHBand="0" w:firstRowFirstColumn="0" w:firstRowLastColumn="0" w:lastRowFirstColumn="0" w:lastRowLastColumn="0"/>
-            <w:tcW w:w="807" w:type="dxa"/>
+            <w:tcW w:w="978" w:type="dxa"/>
           </w:tcPr>
           <w:p>
             <w:pPr>
@@ -1911,7 +1911,7 @@
         </w:trPr>
         <w:tc>
           <w:tcPr>
-            <w:tcW w:w="1984" w:type="dxa"/>
+            <w:tcW w:w="1531" w:type="dxa"/>
           </w:tcPr>
           <w:p>
             <w:pPr>
@@ -2003,7 +2003,7 @@
                 <w:szCs w:val="20"/>
                 <w:lang w:bidi="fa-IR"/>
               </w:rPr>
-              <w:t>9.0909090909090917</w:t>
+              <w:t>9.09</w:t>
             </w:r>
             <w:r>
               <w:rPr>
@@ -2022,7 +2022,7 @@
         </w:tc>
         <w:tc>
           <w:tcPr>
-            <w:tcW w:w="2208" w:type="dxa"/>
+            <w:tcW w:w="2180" w:type="dxa"/>
           </w:tcPr>
           <w:p>
             <w:pPr>
@@ -2114,7 +2114,7 @@
                 <w:szCs w:val="20"/>
                 <w:lang w:bidi="fa-IR"/>
               </w:rPr>
-              <w:t>5.0666666666666673</w:t>
+              <w:t>5.07</w:t>
             </w:r>
             <w:r>
               <w:rPr>
@@ -2244,7 +2244,7 @@
         </w:tc>
         <w:tc>
           <w:tcPr>
-            <w:tcW w:w="2176" w:type="dxa"/>
+            <w:tcW w:w="2147" w:type="dxa"/>
           </w:tcPr>
           <w:p>
             <w:pPr>
@@ -2336,7 +2336,7 @@
                 <w:szCs w:val="20"/>
                 <w:lang w:bidi="fa-IR"/>
               </w:rPr>
-              <w:t>-6.666666666666667</w:t>
+              <w:t>-6.67</w:t>
             </w:r>
             <w:r>
               <w:rPr>
@@ -2577,7 +2577,7 @@
         </w:tc>
         <w:tc>
           <w:tcPr>
-            <w:tcW w:w="667" w:type="dxa"/>
+            <w:tcW w:w="578" w:type="dxa"/>
           </w:tcPr>
           <w:p>
             <w:pPr>
@@ -2689,7 +2689,7 @@
         <w:tc>
           <w:tcPr>
             <w:cnfStyle w:val="000100000000" w:firstRow="0" w:lastRow="0" w:firstColumn="0" w:lastColumn="1" w:oddVBand="0" w:evenVBand="0" w:oddHBand="0" w:evenHBand="0" w:firstRowFirstColumn="0" w:firstRowLastColumn="0" w:lastRowFirstColumn="0" w:lastRowLastColumn="0"/>
-            <w:tcW w:w="807" w:type="dxa"/>
+            <w:tcW w:w="978" w:type="dxa"/>
           </w:tcPr>
           <w:p>
             <w:pPr>
@@ -2721,7 +2721,7 @@
       <w:tr>
         <w:tc>
           <w:tcPr>
-            <w:tcW w:w="1984" w:type="dxa"/>
+            <w:tcW w:w="1531" w:type="dxa"/>
           </w:tcPr>
           <w:p>
             <w:pPr>
@@ -2813,7 +2813,7 @@
                 <w:szCs w:val="20"/>
                 <w:lang w:bidi="fa-IR"/>
               </w:rPr>
-              <w:t>8.695652173913043</w:t>
+              <w:t>8.7</w:t>
             </w:r>
             <w:r>
               <w:rPr>
@@ -2832,7 +2832,7 @@
         </w:tc>
         <w:tc>
           <w:tcPr>
-            <w:tcW w:w="2208" w:type="dxa"/>
+            <w:tcW w:w="2180" w:type="dxa"/>
           </w:tcPr>
           <w:p>
             <w:pPr>
@@ -2924,7 +2924,7 @@
                 <w:szCs w:val="20"/>
                 <w:lang w:bidi="fa-IR"/>
               </w:rPr>
-              <w:t>5.3333333333333348</w:t>
+              <w:t>5.33</w:t>
             </w:r>
             <w:r>
               <w:rPr>
@@ -3054,7 +3054,7 @@
         </w:tc>
         <w:tc>
           <w:tcPr>
-            <w:tcW w:w="2176" w:type="dxa"/>
+            <w:tcW w:w="2147" w:type="dxa"/>
           </w:tcPr>
           <w:p>
             <w:pPr>
@@ -3387,7 +3387,7 @@
         </w:tc>
         <w:tc>
           <w:tcPr>
-            <w:tcW w:w="667" w:type="dxa"/>
+            <w:tcW w:w="578" w:type="dxa"/>
           </w:tcPr>
           <w:p>
             <w:pPr>
@@ -3499,7 +3499,7 @@
         <w:tc>
           <w:tcPr>
             <w:cnfStyle w:val="000100000000" w:firstRow="0" w:lastRow="0" w:firstColumn="0" w:lastColumn="1" w:oddVBand="0" w:evenVBand="0" w:oddHBand="0" w:evenHBand="0" w:firstRowFirstColumn="0" w:firstRowLastColumn="0" w:lastRowFirstColumn="0" w:lastRowLastColumn="0"/>
-            <w:tcW w:w="807" w:type="dxa"/>
+            <w:tcW w:w="978" w:type="dxa"/>
           </w:tcPr>
           <w:p>
             <w:pPr>
@@ -3534,7 +3534,7 @@
         </w:trPr>
         <w:tc>
           <w:tcPr>
-            <w:tcW w:w="1984" w:type="dxa"/>
+            <w:tcW w:w="1531" w:type="dxa"/>
           </w:tcPr>
           <w:p>
             <w:pPr>
@@ -3645,7 +3645,7 @@
         </w:tc>
         <w:tc>
           <w:tcPr>
-            <w:tcW w:w="2208" w:type="dxa"/>
+            <w:tcW w:w="2180" w:type="dxa"/>
           </w:tcPr>
           <w:p>
             <w:pPr>
@@ -3867,7 +3867,7 @@
         </w:tc>
         <w:tc>
           <w:tcPr>
-            <w:tcW w:w="2176" w:type="dxa"/>
+            <w:tcW w:w="2147" w:type="dxa"/>
           </w:tcPr>
           <w:p>
             <w:pPr>
@@ -4200,7 +4200,7 @@
         </w:tc>
         <w:tc>
           <w:tcPr>
-            <w:tcW w:w="667" w:type="dxa"/>
+            <w:tcW w:w="578" w:type="dxa"/>
           </w:tcPr>
           <w:p>
             <w:pPr>
@@ -4312,7 +4312,7 @@
         <w:tc>
           <w:tcPr>
             <w:cnfStyle w:val="000100000000" w:firstRow="0" w:lastRow="0" w:firstColumn="0" w:lastColumn="1" w:oddVBand="0" w:evenVBand="0" w:oddHBand="0" w:evenHBand="0" w:firstRowFirstColumn="0" w:firstRowLastColumn="0" w:lastRowFirstColumn="0" w:lastRowLastColumn="0"/>
-            <w:tcW w:w="807" w:type="dxa"/>
+            <w:tcW w:w="978" w:type="dxa"/>
           </w:tcPr>
           <w:p>
             <w:pPr>
@@ -4344,7 +4344,7 @@
       <w:tr>
         <w:tc>
           <w:tcPr>
-            <w:tcW w:w="1984" w:type="dxa"/>
+            <w:tcW w:w="1531" w:type="dxa"/>
           </w:tcPr>
           <w:p>
             <w:pPr>
@@ -4436,7 +4436,7 @@
                 <w:szCs w:val="20"/>
                 <w:lang w:bidi="fa-IR"/>
               </w:rPr>
-              <w:t>2.6666666666666661</w:t>
+              <w:t>2.67</w:t>
             </w:r>
             <w:r>
               <w:rPr>
@@ -4455,7 +4455,7 @@
         </w:tc>
         <w:tc>
           <w:tcPr>
-            <w:tcW w:w="2208" w:type="dxa"/>
+            <w:tcW w:w="2180" w:type="dxa"/>
           </w:tcPr>
           <w:p>
             <w:pPr>
@@ -4547,7 +4547,7 @@
                 <w:szCs w:val="20"/>
                 <w:lang w:bidi="fa-IR"/>
               </w:rPr>
-              <w:t>2.6666666666666661</w:t>
+              <w:t>2.67</w:t>
             </w:r>
             <w:r>
               <w:rPr>
@@ -4677,7 +4677,7 @@
         </w:tc>
         <w:tc>
           <w:tcPr>
-            <w:tcW w:w="2176" w:type="dxa"/>
+            <w:tcW w:w="2147" w:type="dxa"/>
           </w:tcPr>
           <w:p>
             <w:pPr>
@@ -4769,7 +4769,7 @@
                 <w:szCs w:val="20"/>
                 <w:lang w:bidi="fa-IR"/>
               </w:rPr>
-              <w:t>33.333333333333329</w:t>
+              <w:t>33.33</w:t>
             </w:r>
             <w:r>
               <w:rPr>
@@ -5010,7 +5010,7 @@
         </w:tc>
         <w:tc>
           <w:tcPr>
-            <w:tcW w:w="667" w:type="dxa"/>
+            <w:tcW w:w="578" w:type="dxa"/>
           </w:tcPr>
           <w:p>
             <w:pPr>
@@ -5122,7 +5122,7 @@
         <w:tc>
           <w:tcPr>
             <w:cnfStyle w:val="000100000000" w:firstRow="0" w:lastRow="0" w:firstColumn="0" w:lastColumn="1" w:oddVBand="0" w:evenVBand="0" w:oddHBand="0" w:evenHBand="0" w:firstRowFirstColumn="0" w:firstRowLastColumn="0" w:lastRowFirstColumn="0" w:lastRowLastColumn="0"/>
-            <w:tcW w:w="807" w:type="dxa"/>
+            <w:tcW w:w="978" w:type="dxa"/>
           </w:tcPr>
           <w:p>
             <w:pPr>
@@ -5157,7 +5157,7 @@
         </w:trPr>
         <w:tc>
           <w:tcPr>
-            <w:tcW w:w="1984" w:type="dxa"/>
+            <w:tcW w:w="1531" w:type="dxa"/>
           </w:tcPr>
           <w:p>
             <w:pPr>
@@ -5249,7 +5249,7 @@
                 <w:szCs w:val="20"/>
                 <w:lang w:bidi="fa-IR"/>
               </w:rPr>
-              <w:t>3.0434782608695654</w:t>
+              <w:t>3.04</w:t>
             </w:r>
             <w:r>
               <w:rPr>
@@ -5268,7 +5268,7 @@
         </w:tc>
         <w:tc>
           <w:tcPr>
-            <w:tcW w:w="2208" w:type="dxa"/>
+            <w:tcW w:w="2180" w:type="dxa"/>
           </w:tcPr>
           <w:p>
             <w:pPr>
@@ -5360,7 +5360,7 @@
                 <w:szCs w:val="20"/>
                 <w:lang w:bidi="fa-IR"/>
               </w:rPr>
-              <w:t>2.5333333333333328</w:t>
+              <w:t>2.53</w:t>
             </w:r>
             <w:r>
               <w:rPr>
@@ -5490,7 +5490,7 @@
         </w:tc>
         <w:tc>
           <w:tcPr>
-            <w:tcW w:w="2176" w:type="dxa"/>
+            <w:tcW w:w="2147" w:type="dxa"/>
           </w:tcPr>
           <w:p>
             <w:pPr>
@@ -5582,7 +5582,7 @@
                 <w:szCs w:val="20"/>
                 <w:lang w:bidi="fa-IR"/>
               </w:rPr>
-              <w:t>-3.3333333333333335</w:t>
+              <w:t>-3.33</w:t>
             </w:r>
             <w:r>
               <w:rPr>
@@ -5823,7 +5823,7 @@
         </w:tc>
         <w:tc>
           <w:tcPr>
-            <w:tcW w:w="667" w:type="dxa"/>
+            <w:tcW w:w="578" w:type="dxa"/>
           </w:tcPr>
           <w:p>
             <w:pPr>
@@ -5935,7 +5935,7 @@
         <w:tc>
           <w:tcPr>
             <w:cnfStyle w:val="000100000000" w:firstRow="0" w:lastRow="0" w:firstColumn="0" w:lastColumn="1" w:oddVBand="0" w:evenVBand="0" w:oddHBand="0" w:evenHBand="0" w:firstRowFirstColumn="0" w:firstRowLastColumn="0" w:lastRowFirstColumn="0" w:lastRowLastColumn="0"/>
-            <w:tcW w:w="807" w:type="dxa"/>
+            <w:tcW w:w="978" w:type="dxa"/>
           </w:tcPr>
           <w:p>
             <w:pPr>
@@ -5967,7 +5967,7 @@
       <w:tr>
         <w:tc>
           <w:tcPr>
-            <w:tcW w:w="1984" w:type="dxa"/>
+            <w:tcW w:w="1531" w:type="dxa"/>
           </w:tcPr>
           <w:p>
             <w:pPr>
@@ -6078,7 +6078,7 @@
         </w:tc>
         <w:tc>
           <w:tcPr>
-            <w:tcW w:w="2208" w:type="dxa"/>
+            <w:tcW w:w="2180" w:type="dxa"/>
           </w:tcPr>
           <w:p>
             <w:pPr>
@@ -6313,7 +6313,7 @@
         </w:tc>
         <w:tc>
           <w:tcPr>
-            <w:tcW w:w="2176" w:type="dxa"/>
+            <w:tcW w:w="2147" w:type="dxa"/>
           </w:tcPr>
           <w:p>
             <w:pPr>
@@ -6646,7 +6646,7 @@
         </w:tc>
         <w:tc>
           <w:tcPr>
-            <w:tcW w:w="667" w:type="dxa"/>
+            <w:tcW w:w="578" w:type="dxa"/>
           </w:tcPr>
           <w:p>
             <w:pPr>
@@ -6758,7 +6758,7 @@
         <w:tc>
           <w:tcPr>
             <w:cnfStyle w:val="000100000000" w:firstRow="0" w:lastRow="0" w:firstColumn="0" w:lastColumn="1" w:oddVBand="0" w:evenVBand="0" w:oddHBand="0" w:evenHBand="0" w:firstRowFirstColumn="0" w:firstRowLastColumn="0" w:lastRowFirstColumn="0" w:lastRowLastColumn="0"/>
-            <w:tcW w:w="807" w:type="dxa"/>
+            <w:tcW w:w="978" w:type="dxa"/>
           </w:tcPr>
           <w:p>
             <w:pPr>
@@ -6793,7 +6793,7 @@
         </w:trPr>
         <w:tc>
           <w:tcPr>
-            <w:tcW w:w="1984" w:type="dxa"/>
+            <w:tcW w:w="1531" w:type="dxa"/>
           </w:tcPr>
           <w:p>
             <w:pPr>
@@ -6873,7 +6873,7 @@
                 <w:szCs w:val="20"/>
                 <w:lang w:bidi="fa-IR"/>
               </w:rPr>
-              <w:t>9.0151515151515156</w:t>
+              <w:t>10.15</w:t>
             </w:r>
             <w:r>
               <w:rPr>
@@ -6890,7 +6890,7 @@
         </w:tc>
         <w:tc>
           <w:tcPr>
-            <w:tcW w:w="2208" w:type="dxa"/>
+            <w:tcW w:w="2180" w:type="dxa"/>
           </w:tcPr>
           <w:p>
             <w:pPr>
@@ -6968,7 +6968,7 @@
                 <w:szCs w:val="20"/>
                 <w:lang w:bidi="fa-IR"/>
               </w:rPr>
-              <w:t>3.3666666666666667</w:t>
+              <w:t>3.87</w:t>
             </w:r>
             <w:r>
               <w:rPr>
@@ -7063,7 +7063,7 @@
                 <w:szCs w:val="20"/>
                 <w:lang w:bidi="fa-IR"/>
               </w:rPr>
-              <w:t>1</w:t>
+              <w:t>2</w:t>
             </w:r>
             <w:r>
               <w:rPr>
@@ -7080,7 +7080,7 @@
         </w:tc>
         <w:tc>
           <w:tcPr>
-            <w:tcW w:w="2176" w:type="dxa"/>
+            <w:tcW w:w="2147" w:type="dxa"/>
           </w:tcPr>
           <w:p>
             <w:pPr>
@@ -7176,7 +7176,7 @@
         <w:tc>
           <w:tcPr>
             <w:cnfStyle w:val="000100000000" w:firstRow="0" w:lastRow="0" w:firstColumn="0" w:lastColumn="1" w:oddVBand="0" w:evenVBand="0" w:oddHBand="0" w:evenHBand="0" w:firstRowFirstColumn="0" w:firstRowLastColumn="0" w:lastRowFirstColumn="0" w:lastRowLastColumn="0"/>
-            <w:tcW w:w="2525" w:type="dxa"/>
+            <w:tcW w:w="2607" w:type="dxa"/>
             <w:gridSpan w:val="4"/>
           </w:tcPr>
           <w:p>
@@ -7535,7 +7535,7 @@
     <w:tbl>
       <w:tblPr>
         <w:tblStyle w:val="GridTable5Dark-Accent5"/>
-        <w:tblpPr w:leftFromText="180" w:rightFromText="180" w:vertAnchor="text" w:horzAnchor="page" w:tblpX="6561" w:tblpY="85"/>
+        <w:tblpPr w:leftFromText="180" w:rightFromText="180" w:vertAnchor="text" w:horzAnchor="page" w:tblpX="7501" w:tblpY="3985"/>
         <w:bidiVisual/>
         <w:tblW w:w="2401" w:type="dxa"/>
         <w:tblLayout w:type="fixed"/>
@@ -13576,7 +13576,7 @@
     <w:tbl>
       <w:tblPr>
         <w:tblStyle w:val="GridTable5Dark-Accent5"/>
-        <w:tblpPr w:leftFromText="180" w:rightFromText="180" w:vertAnchor="text" w:horzAnchor="page" w:tblpX="2085" w:tblpY="-35"/>
+        <w:tblpPr w:leftFromText="180" w:rightFromText="180" w:vertAnchor="text" w:horzAnchor="page" w:tblpX="2296" w:tblpY="3925"/>
         <w:bidiVisual/>
         <w:tblW w:w="2401" w:type="dxa"/>
         <w:tblLayout w:type="fixed"/>

</xml_diff>

<commit_message>
add min and max into reuslt docx
</commit_message>
<xml_diff>
--- a/result.docx
+++ b/result.docx
@@ -7,26 +7,29 @@
         <w:tblStyle w:val="GridTable5Dark-Accent5"/>
         <w:tblpPr w:leftFromText="180" w:rightFromText="180" w:vertAnchor="page" w:horzAnchor="margin" w:tblpXSpec="center" w:tblpY="1537"/>
         <w:bidiVisual/>
-        <w:tblW w:w="9292" w:type="dxa"/>
+        <w:tblW w:w="10205" w:type="dxa"/>
         <w:tblLook w:val="0560" w:firstRow="1" w:lastRow="1" w:firstColumn="0" w:lastColumn="1" w:noHBand="0" w:noVBand="1"/>
       </w:tblPr>
       <w:tblGrid>
-        <w:gridCol w:w="1513"/>
-        <w:gridCol w:w="2147"/>
-        <w:gridCol w:w="528"/>
-        <w:gridCol w:w="2113"/>
-        <w:gridCol w:w="525"/>
-        <w:gridCol w:w="526"/>
+        <w:gridCol w:w="1844"/>
+        <w:gridCol w:w="993"/>
+        <w:gridCol w:w="1559"/>
+        <w:gridCol w:w="1278"/>
+        <w:gridCol w:w="800"/>
+        <w:gridCol w:w="803"/>
+        <w:gridCol w:w="522"/>
+        <w:gridCol w:w="523"/>
         <w:gridCol w:w="665"/>
-        <w:gridCol w:w="1275"/>
+        <w:gridCol w:w="1218"/>
       </w:tblGrid>
       <w:tr>
         <w:trPr>
           <w:cnfStyle w:val="100000000000" w:firstRow="1" w:lastRow="0" w:firstColumn="0" w:lastColumn="0" w:oddVBand="0" w:evenVBand="0" w:oddHBand="0" w:evenHBand="0" w:firstRowFirstColumn="0" w:firstRowLastColumn="0" w:lastRowFirstColumn="0" w:lastRowLastColumn="0"/>
+          <w:trHeight w:val="268"/>
         </w:trPr>
         <w:tc>
           <w:tcPr>
-            <w:tcW w:w="1513" w:type="dxa"/>
+            <w:tcW w:w="1844" w:type="dxa"/>
           </w:tcPr>
           <w:p>
             <w:pPr>
@@ -58,7 +61,7 @@
         </w:tc>
         <w:tc>
           <w:tcPr>
-            <w:tcW w:w="2147" w:type="dxa"/>
+            <w:tcW w:w="993" w:type="dxa"/>
           </w:tcPr>
           <w:p>
             <w:pPr>
@@ -90,7 +93,67 @@
         </w:tc>
         <w:tc>
           <w:tcPr>
-            <w:tcW w:w="528" w:type="dxa"/>
+            <w:tcW w:w="1559" w:type="dxa"/>
+          </w:tcPr>
+          <w:p>
+            <w:pPr>
+              <w:bidi/>
+              <w:jc w:val="center"/>
+              <w:rPr>
+                <w:rFonts w:cs="B Nazanin" w:hint="cs"/>
+                <w:color w:val="000000" w:themeColor="text1"/>
+                <w:sz w:val="20"/>
+                <w:szCs w:val="20"/>
+                <w:rtl/>
+                <w:lang w:bidi="fa-IR"/>
+              </w:rPr>
+            </w:pPr>
+            <w:r>
+              <w:rPr>
+                <w:rFonts w:cs="B Nazanin" w:hint="cs"/>
+                <w:color w:val="000000" w:themeColor="text1"/>
+                <w:sz w:val="20"/>
+                <w:szCs w:val="20"/>
+                <w:rtl/>
+                <w:lang w:bidi="fa-IR"/>
+              </w:rPr>
+              <w:t>پایین ترین درصد</w:t>
+            </w:r>
+          </w:p>
+        </w:tc>
+        <w:tc>
+          <w:tcPr>
+            <w:tcW w:w="1278" w:type="dxa"/>
+          </w:tcPr>
+          <w:p>
+            <w:pPr>
+              <w:bidi/>
+              <w:jc w:val="center"/>
+              <w:rPr>
+                <w:rFonts w:cs="B Nazanin" w:hint="cs"/>
+                <w:color w:val="000000" w:themeColor="text1"/>
+                <w:sz w:val="20"/>
+                <w:szCs w:val="20"/>
+                <w:rtl/>
+                <w:lang w:bidi="fa-IR"/>
+              </w:rPr>
+            </w:pPr>
+            <w:r>
+              <w:rPr>
+                <w:rFonts w:cs="B Nazanin" w:hint="cs"/>
+                <w:color w:val="000000" w:themeColor="text1"/>
+                <w:sz w:val="20"/>
+                <w:szCs w:val="20"/>
+                <w:rtl/>
+                <w:lang w:bidi="fa-IR"/>
+              </w:rPr>
+              <w:t>بالا ترین درصد</w:t>
+            </w:r>
+          </w:p>
+        </w:tc>
+        <w:tc>
+          <w:tcPr>
+            <w:tcW w:w="800" w:type="dxa"/>
           </w:tcPr>
           <w:p>
             <w:pPr>
@@ -122,7 +185,7 @@
         </w:tc>
         <w:tc>
           <w:tcPr>
-            <w:tcW w:w="2113" w:type="dxa"/>
+            <w:tcW w:w="803" w:type="dxa"/>
           </w:tcPr>
           <w:p>
             <w:pPr>
@@ -154,7 +217,7 @@
         </w:tc>
         <w:tc>
           <w:tcPr>
-            <w:tcW w:w="525" w:type="dxa"/>
+            <w:tcW w:w="522" w:type="dxa"/>
           </w:tcPr>
           <w:p>
             <w:pPr>
@@ -186,7 +249,7 @@
         </w:tc>
         <w:tc>
           <w:tcPr>
-            <w:tcW w:w="526" w:type="dxa"/>
+            <w:tcW w:w="523" w:type="dxa"/>
           </w:tcPr>
           <w:p>
             <w:pPr>
@@ -251,7 +314,7 @@
         <w:tc>
           <w:tcPr>
             <w:cnfStyle w:val="000100000000" w:firstRow="0" w:lastRow="0" w:firstColumn="0" w:lastColumn="1" w:oddVBand="0" w:evenVBand="0" w:oddHBand="0" w:evenHBand="0" w:firstRowFirstColumn="0" w:firstRowLastColumn="0" w:lastRowFirstColumn="0" w:lastRowLastColumn="0"/>
-            <w:tcW w:w="1275" w:type="dxa"/>
+            <w:tcW w:w="1218" w:type="dxa"/>
           </w:tcPr>
           <w:p>
             <w:pPr>
@@ -288,7 +351,7 @@
         </w:trPr>
         <w:tc>
           <w:tcPr>
-            <w:tcW w:w="1513" w:type="dxa"/>
+            <w:tcW w:w="1844" w:type="dxa"/>
           </w:tcPr>
           <w:p>
             <w:pPr>
@@ -354,7 +417,7 @@
                 <w:rtl/>
                 <w:lang w:bidi="fa-IR"/>
               </w:rPr>
-              <w:instrText xml:space="preserve"> گزیدگان_ادبیات </w:instrText>
+              <w:instrText xml:space="preserve"> برگزیدگان_ادبیات </w:instrText>
             </w:r>
             <w:r>
               <w:rPr>
@@ -380,7 +443,7 @@
                 <w:szCs w:val="20"/>
                 <w:lang w:bidi="fa-IR"/>
               </w:rPr>
-              <w:t>14.24</w:t>
+              <w:t>31.33</w:t>
             </w:r>
             <w:r>
               <w:rPr>
@@ -399,7 +462,7 @@
         </w:tc>
         <w:tc>
           <w:tcPr>
-            <w:tcW w:w="2147" w:type="dxa"/>
+            <w:tcW w:w="993" w:type="dxa"/>
           </w:tcPr>
           <w:p>
             <w:pPr>
@@ -510,7 +573,7 @@
         </w:tc>
         <w:tc>
           <w:tcPr>
-            <w:tcW w:w="528" w:type="dxa"/>
+            <w:tcW w:w="1559" w:type="dxa"/>
           </w:tcPr>
           <w:p>
             <w:pPr>
@@ -576,6 +639,228 @@
                 <w:rtl/>
                 <w:lang w:bidi="fa-IR"/>
               </w:rPr>
+              <w:instrText xml:space="preserve"> پایین_ترین_ادبیات </w:instrText>
+            </w:r>
+            <w:r>
+              <w:rPr>
+                <w:rFonts w:cs="B Nazanin"/>
+                <w:b/>
+                <w:bCs/>
+                <w:color w:val="000000" w:themeColor="text1"/>
+                <w:sz w:val="20"/>
+                <w:szCs w:val="20"/>
+                <w:rtl/>
+                <w:lang w:bidi="fa-IR"/>
+              </w:rPr>
+              <w:fldChar w:fldCharType="separate"/>
+            </w:r>
+            <w:r>
+              <w:rPr>
+                <w:rFonts w:cs="B Nazanin"/>
+                <w:b/>
+                <w:bCs/>
+                <w:noProof/>
+                <w:color w:val="000000" w:themeColor="text1"/>
+                <w:sz w:val="20"/>
+                <w:szCs w:val="20"/>
+                <w:lang w:bidi="fa-IR"/>
+              </w:rPr>
+              <w:t>-33.33</w:t>
+            </w:r>
+            <w:r>
+              <w:rPr>
+                <w:rFonts w:cs="B Nazanin"/>
+                <w:b/>
+                <w:bCs/>
+                <w:color w:val="000000" w:themeColor="text1"/>
+                <w:sz w:val="20"/>
+                <w:szCs w:val="20"/>
+                <w:rtl/>
+                <w:lang w:bidi="fa-IR"/>
+              </w:rPr>
+              <w:fldChar w:fldCharType="end"/>
+            </w:r>
+          </w:p>
+        </w:tc>
+        <w:tc>
+          <w:tcPr>
+            <w:tcW w:w="1278" w:type="dxa"/>
+          </w:tcPr>
+          <w:p>
+            <w:pPr>
+              <w:bidi/>
+              <w:jc w:val="center"/>
+              <w:rPr>
+                <w:rFonts w:cs="B Nazanin"/>
+                <w:b/>
+                <w:bCs/>
+                <w:color w:val="000000" w:themeColor="text1"/>
+                <w:sz w:val="20"/>
+                <w:szCs w:val="20"/>
+                <w:rtl/>
+                <w:lang w:bidi="fa-IR"/>
+              </w:rPr>
+            </w:pPr>
+            <w:r>
+              <w:rPr>
+                <w:rFonts w:cs="B Nazanin"/>
+                <w:b/>
+                <w:bCs/>
+                <w:color w:val="000000" w:themeColor="text1"/>
+                <w:sz w:val="20"/>
+                <w:szCs w:val="20"/>
+                <w:rtl/>
+                <w:lang w:bidi="fa-IR"/>
+              </w:rPr>
+              <w:fldChar w:fldCharType="begin"/>
+            </w:r>
+            <w:r>
+              <w:rPr>
+                <w:rFonts w:cs="B Nazanin"/>
+                <w:b/>
+                <w:bCs/>
+                <w:color w:val="000000" w:themeColor="text1"/>
+                <w:sz w:val="20"/>
+                <w:szCs w:val="20"/>
+                <w:rtl/>
+                <w:lang w:bidi="fa-IR"/>
+              </w:rPr>
+              <w:instrText xml:space="preserve"> </w:instrText>
+            </w:r>
+            <w:r>
+              <w:rPr>
+                <w:rFonts w:cs="B Nazanin"/>
+                <w:b/>
+                <w:bCs/>
+                <w:color w:val="000000" w:themeColor="text1"/>
+                <w:sz w:val="20"/>
+                <w:szCs w:val="20"/>
+                <w:lang w:bidi="fa-IR"/>
+              </w:rPr>
+              <w:instrText>MERGEFIELD</w:instrText>
+            </w:r>
+            <w:r>
+              <w:rPr>
+                <w:rFonts w:cs="B Nazanin"/>
+                <w:b/>
+                <w:bCs/>
+                <w:color w:val="000000" w:themeColor="text1"/>
+                <w:sz w:val="20"/>
+                <w:szCs w:val="20"/>
+                <w:rtl/>
+                <w:lang w:bidi="fa-IR"/>
+              </w:rPr>
+              <w:instrText xml:space="preserve"> بالاترین_ادبیات </w:instrText>
+            </w:r>
+            <w:r>
+              <w:rPr>
+                <w:rFonts w:cs="B Nazanin"/>
+                <w:b/>
+                <w:bCs/>
+                <w:color w:val="000000" w:themeColor="text1"/>
+                <w:sz w:val="20"/>
+                <w:szCs w:val="20"/>
+                <w:rtl/>
+                <w:lang w:bidi="fa-IR"/>
+              </w:rPr>
+              <w:fldChar w:fldCharType="separate"/>
+            </w:r>
+            <w:r>
+              <w:rPr>
+                <w:rFonts w:cs="B Nazanin"/>
+                <w:b/>
+                <w:bCs/>
+                <w:noProof/>
+                <w:color w:val="000000" w:themeColor="text1"/>
+                <w:sz w:val="20"/>
+                <w:szCs w:val="20"/>
+                <w:lang w:bidi="fa-IR"/>
+              </w:rPr>
+              <w:t>100</w:t>
+            </w:r>
+            <w:r>
+              <w:rPr>
+                <w:rFonts w:cs="B Nazanin"/>
+                <w:b/>
+                <w:bCs/>
+                <w:color w:val="000000" w:themeColor="text1"/>
+                <w:sz w:val="20"/>
+                <w:szCs w:val="20"/>
+                <w:rtl/>
+                <w:lang w:bidi="fa-IR"/>
+              </w:rPr>
+              <w:fldChar w:fldCharType="end"/>
+            </w:r>
+          </w:p>
+        </w:tc>
+        <w:tc>
+          <w:tcPr>
+            <w:tcW w:w="800" w:type="dxa"/>
+          </w:tcPr>
+          <w:p>
+            <w:pPr>
+              <w:bidi/>
+              <w:jc w:val="center"/>
+              <w:rPr>
+                <w:rFonts w:cs="B Nazanin"/>
+                <w:b/>
+                <w:bCs/>
+                <w:color w:val="000000" w:themeColor="text1"/>
+                <w:sz w:val="20"/>
+                <w:szCs w:val="20"/>
+                <w:rtl/>
+                <w:lang w:bidi="fa-IR"/>
+              </w:rPr>
+            </w:pPr>
+            <w:r>
+              <w:rPr>
+                <w:rFonts w:cs="B Nazanin"/>
+                <w:b/>
+                <w:bCs/>
+                <w:color w:val="000000" w:themeColor="text1"/>
+                <w:sz w:val="20"/>
+                <w:szCs w:val="20"/>
+                <w:rtl/>
+                <w:lang w:bidi="fa-IR"/>
+              </w:rPr>
+              <w:fldChar w:fldCharType="begin"/>
+            </w:r>
+            <w:r>
+              <w:rPr>
+                <w:rFonts w:cs="B Nazanin"/>
+                <w:b/>
+                <w:bCs/>
+                <w:color w:val="000000" w:themeColor="text1"/>
+                <w:sz w:val="20"/>
+                <w:szCs w:val="20"/>
+                <w:rtl/>
+                <w:lang w:bidi="fa-IR"/>
+              </w:rPr>
+              <w:instrText xml:space="preserve"> </w:instrText>
+            </w:r>
+            <w:r>
+              <w:rPr>
+                <w:rFonts w:cs="B Nazanin"/>
+                <w:b/>
+                <w:bCs/>
+                <w:color w:val="000000" w:themeColor="text1"/>
+                <w:sz w:val="20"/>
+                <w:szCs w:val="20"/>
+                <w:lang w:bidi="fa-IR"/>
+              </w:rPr>
+              <w:instrText>MERGEFIELD</w:instrText>
+            </w:r>
+            <w:r>
+              <w:rPr>
+                <w:rFonts w:cs="B Nazanin"/>
+                <w:b/>
+                <w:bCs/>
+                <w:color w:val="000000" w:themeColor="text1"/>
+                <w:sz w:val="20"/>
+                <w:szCs w:val="20"/>
+                <w:rtl/>
+                <w:lang w:bidi="fa-IR"/>
+              </w:rPr>
               <w:instrText xml:space="preserve"> رتبه_ادبیات </w:instrText>
             </w:r>
             <w:r>
@@ -621,7 +906,7 @@
         </w:tc>
         <w:tc>
           <w:tcPr>
-            <w:tcW w:w="2113" w:type="dxa"/>
+            <w:tcW w:w="803" w:type="dxa"/>
           </w:tcPr>
           <w:p>
             <w:pPr>
@@ -732,7 +1017,7 @@
         </w:tc>
         <w:tc>
           <w:tcPr>
-            <w:tcW w:w="525" w:type="dxa"/>
+            <w:tcW w:w="522" w:type="dxa"/>
           </w:tcPr>
           <w:p>
             <w:pPr>
@@ -843,7 +1128,7 @@
         </w:tc>
         <w:tc>
           <w:tcPr>
-            <w:tcW w:w="526" w:type="dxa"/>
+            <w:tcW w:w="523" w:type="dxa"/>
           </w:tcPr>
           <w:p>
             <w:pPr>
@@ -1066,7 +1351,7 @@
         <w:tc>
           <w:tcPr>
             <w:cnfStyle w:val="000100000000" w:firstRow="0" w:lastRow="0" w:firstColumn="0" w:lastColumn="1" w:oddVBand="0" w:evenVBand="0" w:oddHBand="0" w:evenHBand="0" w:firstRowFirstColumn="0" w:firstRowLastColumn="0" w:lastRowFirstColumn="0" w:lastRowLastColumn="0"/>
-            <w:tcW w:w="1275" w:type="dxa"/>
+            <w:tcW w:w="1218" w:type="dxa"/>
           </w:tcPr>
           <w:p>
             <w:pPr>
@@ -1098,7 +1383,7 @@
       <w:tr>
         <w:tc>
           <w:tcPr>
-            <w:tcW w:w="1513" w:type="dxa"/>
+            <w:tcW w:w="1844" w:type="dxa"/>
           </w:tcPr>
           <w:p>
             <w:pPr>
@@ -1190,7 +1475,7 @@
                 <w:szCs w:val="20"/>
                 <w:lang w:bidi="fa-IR"/>
               </w:rPr>
-              <w:t>18.18</w:t>
+              <w:t>40</w:t>
             </w:r>
             <w:r>
               <w:rPr>
@@ -1209,7 +1494,7 @@
         </w:tc>
         <w:tc>
           <w:tcPr>
-            <w:tcW w:w="2147" w:type="dxa"/>
+            <w:tcW w:w="993" w:type="dxa"/>
           </w:tcPr>
           <w:p>
             <w:pPr>
@@ -1320,7 +1605,7 @@
         </w:tc>
         <w:tc>
           <w:tcPr>
-            <w:tcW w:w="528" w:type="dxa"/>
+            <w:tcW w:w="1559" w:type="dxa"/>
           </w:tcPr>
           <w:p>
             <w:pPr>
@@ -1386,6 +1671,228 @@
                 <w:rtl/>
                 <w:lang w:bidi="fa-IR"/>
               </w:rPr>
+              <w:instrText xml:space="preserve"> پایین_ترین_عربی </w:instrText>
+            </w:r>
+            <w:r>
+              <w:rPr>
+                <w:rFonts w:cs="B Nazanin"/>
+                <w:b/>
+                <w:bCs/>
+                <w:color w:val="000000" w:themeColor="text1"/>
+                <w:sz w:val="20"/>
+                <w:szCs w:val="20"/>
+                <w:rtl/>
+                <w:lang w:bidi="fa-IR"/>
+              </w:rPr>
+              <w:fldChar w:fldCharType="separate"/>
+            </w:r>
+            <w:r>
+              <w:rPr>
+                <w:rFonts w:cs="B Nazanin"/>
+                <w:b/>
+                <w:bCs/>
+                <w:noProof/>
+                <w:color w:val="000000" w:themeColor="text1"/>
+                <w:sz w:val="20"/>
+                <w:szCs w:val="20"/>
+                <w:lang w:bidi="fa-IR"/>
+              </w:rPr>
+              <w:t>-33.33</w:t>
+            </w:r>
+            <w:r>
+              <w:rPr>
+                <w:rFonts w:cs="B Nazanin"/>
+                <w:b/>
+                <w:bCs/>
+                <w:color w:val="000000" w:themeColor="text1"/>
+                <w:sz w:val="20"/>
+                <w:szCs w:val="20"/>
+                <w:rtl/>
+                <w:lang w:bidi="fa-IR"/>
+              </w:rPr>
+              <w:fldChar w:fldCharType="end"/>
+            </w:r>
+          </w:p>
+        </w:tc>
+        <w:tc>
+          <w:tcPr>
+            <w:tcW w:w="1278" w:type="dxa"/>
+          </w:tcPr>
+          <w:p>
+            <w:pPr>
+              <w:bidi/>
+              <w:jc w:val="center"/>
+              <w:rPr>
+                <w:rFonts w:cs="B Nazanin"/>
+                <w:b/>
+                <w:bCs/>
+                <w:color w:val="000000" w:themeColor="text1"/>
+                <w:sz w:val="20"/>
+                <w:szCs w:val="20"/>
+                <w:rtl/>
+                <w:lang w:bidi="fa-IR"/>
+              </w:rPr>
+            </w:pPr>
+            <w:r>
+              <w:rPr>
+                <w:rFonts w:cs="B Nazanin"/>
+                <w:b/>
+                <w:bCs/>
+                <w:color w:val="000000" w:themeColor="text1"/>
+                <w:sz w:val="20"/>
+                <w:szCs w:val="20"/>
+                <w:rtl/>
+                <w:lang w:bidi="fa-IR"/>
+              </w:rPr>
+              <w:fldChar w:fldCharType="begin"/>
+            </w:r>
+            <w:r>
+              <w:rPr>
+                <w:rFonts w:cs="B Nazanin"/>
+                <w:b/>
+                <w:bCs/>
+                <w:color w:val="000000" w:themeColor="text1"/>
+                <w:sz w:val="20"/>
+                <w:szCs w:val="20"/>
+                <w:rtl/>
+                <w:lang w:bidi="fa-IR"/>
+              </w:rPr>
+              <w:instrText xml:space="preserve"> </w:instrText>
+            </w:r>
+            <w:r>
+              <w:rPr>
+                <w:rFonts w:cs="B Nazanin"/>
+                <w:b/>
+                <w:bCs/>
+                <w:color w:val="000000" w:themeColor="text1"/>
+                <w:sz w:val="20"/>
+                <w:szCs w:val="20"/>
+                <w:lang w:bidi="fa-IR"/>
+              </w:rPr>
+              <w:instrText>MERGEFIELD</w:instrText>
+            </w:r>
+            <w:r>
+              <w:rPr>
+                <w:rFonts w:cs="B Nazanin"/>
+                <w:b/>
+                <w:bCs/>
+                <w:color w:val="000000" w:themeColor="text1"/>
+                <w:sz w:val="20"/>
+                <w:szCs w:val="20"/>
+                <w:rtl/>
+                <w:lang w:bidi="fa-IR"/>
+              </w:rPr>
+              <w:instrText xml:space="preserve"> بالاترین_عربی </w:instrText>
+            </w:r>
+            <w:r>
+              <w:rPr>
+                <w:rFonts w:cs="B Nazanin"/>
+                <w:b/>
+                <w:bCs/>
+                <w:color w:val="000000" w:themeColor="text1"/>
+                <w:sz w:val="20"/>
+                <w:szCs w:val="20"/>
+                <w:rtl/>
+                <w:lang w:bidi="fa-IR"/>
+              </w:rPr>
+              <w:fldChar w:fldCharType="separate"/>
+            </w:r>
+            <w:r>
+              <w:rPr>
+                <w:rFonts w:cs="B Nazanin"/>
+                <w:b/>
+                <w:bCs/>
+                <w:noProof/>
+                <w:color w:val="000000" w:themeColor="text1"/>
+                <w:sz w:val="20"/>
+                <w:szCs w:val="20"/>
+                <w:lang w:bidi="fa-IR"/>
+              </w:rPr>
+              <w:t>100</w:t>
+            </w:r>
+            <w:r>
+              <w:rPr>
+                <w:rFonts w:cs="B Nazanin"/>
+                <w:b/>
+                <w:bCs/>
+                <w:color w:val="000000" w:themeColor="text1"/>
+                <w:sz w:val="20"/>
+                <w:szCs w:val="20"/>
+                <w:rtl/>
+                <w:lang w:bidi="fa-IR"/>
+              </w:rPr>
+              <w:fldChar w:fldCharType="end"/>
+            </w:r>
+          </w:p>
+        </w:tc>
+        <w:tc>
+          <w:tcPr>
+            <w:tcW w:w="800" w:type="dxa"/>
+          </w:tcPr>
+          <w:p>
+            <w:pPr>
+              <w:bidi/>
+              <w:jc w:val="center"/>
+              <w:rPr>
+                <w:rFonts w:cs="B Nazanin"/>
+                <w:b/>
+                <w:bCs/>
+                <w:color w:val="000000" w:themeColor="text1"/>
+                <w:sz w:val="20"/>
+                <w:szCs w:val="20"/>
+                <w:rtl/>
+                <w:lang w:bidi="fa-IR"/>
+              </w:rPr>
+            </w:pPr>
+            <w:r>
+              <w:rPr>
+                <w:rFonts w:cs="B Nazanin"/>
+                <w:b/>
+                <w:bCs/>
+                <w:color w:val="000000" w:themeColor="text1"/>
+                <w:sz w:val="20"/>
+                <w:szCs w:val="20"/>
+                <w:rtl/>
+                <w:lang w:bidi="fa-IR"/>
+              </w:rPr>
+              <w:fldChar w:fldCharType="begin"/>
+            </w:r>
+            <w:r>
+              <w:rPr>
+                <w:rFonts w:cs="B Nazanin"/>
+                <w:b/>
+                <w:bCs/>
+                <w:color w:val="000000" w:themeColor="text1"/>
+                <w:sz w:val="20"/>
+                <w:szCs w:val="20"/>
+                <w:rtl/>
+                <w:lang w:bidi="fa-IR"/>
+              </w:rPr>
+              <w:instrText xml:space="preserve"> </w:instrText>
+            </w:r>
+            <w:r>
+              <w:rPr>
+                <w:rFonts w:cs="B Nazanin"/>
+                <w:b/>
+                <w:bCs/>
+                <w:color w:val="000000" w:themeColor="text1"/>
+                <w:sz w:val="20"/>
+                <w:szCs w:val="20"/>
+                <w:lang w:bidi="fa-IR"/>
+              </w:rPr>
+              <w:instrText>MERGEFIELD</w:instrText>
+            </w:r>
+            <w:r>
+              <w:rPr>
+                <w:rFonts w:cs="B Nazanin"/>
+                <w:b/>
+                <w:bCs/>
+                <w:color w:val="000000" w:themeColor="text1"/>
+                <w:sz w:val="20"/>
+                <w:szCs w:val="20"/>
+                <w:rtl/>
+                <w:lang w:bidi="fa-IR"/>
+              </w:rPr>
               <w:instrText xml:space="preserve"> رتبه_عربی </w:instrText>
             </w:r>
             <w:r>
@@ -1431,7 +1938,7 @@
         </w:tc>
         <w:tc>
           <w:tcPr>
-            <w:tcW w:w="2113" w:type="dxa"/>
+            <w:tcW w:w="803" w:type="dxa"/>
           </w:tcPr>
           <w:p>
             <w:pPr>
@@ -1542,7 +2049,7 @@
         </w:tc>
         <w:tc>
           <w:tcPr>
-            <w:tcW w:w="525" w:type="dxa"/>
+            <w:tcW w:w="522" w:type="dxa"/>
           </w:tcPr>
           <w:p>
             <w:pPr>
@@ -1653,7 +2160,7 @@
         </w:tc>
         <w:tc>
           <w:tcPr>
-            <w:tcW w:w="526" w:type="dxa"/>
+            <w:tcW w:w="523" w:type="dxa"/>
           </w:tcPr>
           <w:p>
             <w:pPr>
@@ -1876,7 +2383,7 @@
         <w:tc>
           <w:tcPr>
             <w:cnfStyle w:val="000100000000" w:firstRow="0" w:lastRow="0" w:firstColumn="0" w:lastColumn="1" w:oddVBand="0" w:evenVBand="0" w:oddHBand="0" w:evenHBand="0" w:firstRowFirstColumn="0" w:firstRowLastColumn="0" w:lastRowFirstColumn="0" w:lastRowLastColumn="0"/>
-            <w:tcW w:w="1275" w:type="dxa"/>
+            <w:tcW w:w="1218" w:type="dxa"/>
           </w:tcPr>
           <w:p>
             <w:pPr>
@@ -1911,7 +2418,7 @@
         </w:trPr>
         <w:tc>
           <w:tcPr>
-            <w:tcW w:w="1513" w:type="dxa"/>
+            <w:tcW w:w="1844" w:type="dxa"/>
           </w:tcPr>
           <w:p>
             <w:pPr>
@@ -2003,7 +2510,7 @@
                 <w:szCs w:val="20"/>
                 <w:lang w:bidi="fa-IR"/>
               </w:rPr>
-              <w:t>18.18</w:t>
+              <w:t>40</w:t>
             </w:r>
             <w:r>
               <w:rPr>
@@ -2022,7 +2529,7 @@
         </w:tc>
         <w:tc>
           <w:tcPr>
-            <w:tcW w:w="2147" w:type="dxa"/>
+            <w:tcW w:w="993" w:type="dxa"/>
           </w:tcPr>
           <w:p>
             <w:pPr>
@@ -2133,7 +2640,7 @@
         </w:tc>
         <w:tc>
           <w:tcPr>
-            <w:tcW w:w="528" w:type="dxa"/>
+            <w:tcW w:w="1559" w:type="dxa"/>
           </w:tcPr>
           <w:p>
             <w:pPr>
@@ -2199,6 +2706,228 @@
                 <w:rtl/>
                 <w:lang w:bidi="fa-IR"/>
               </w:rPr>
+              <w:instrText xml:space="preserve"> پایین_ترین_دینی </w:instrText>
+            </w:r>
+            <w:r>
+              <w:rPr>
+                <w:rFonts w:cs="B Nazanin"/>
+                <w:b/>
+                <w:bCs/>
+                <w:color w:val="000000" w:themeColor="text1"/>
+                <w:sz w:val="20"/>
+                <w:szCs w:val="20"/>
+                <w:rtl/>
+                <w:lang w:bidi="fa-IR"/>
+              </w:rPr>
+              <w:fldChar w:fldCharType="separate"/>
+            </w:r>
+            <w:r>
+              <w:rPr>
+                <w:rFonts w:cs="B Nazanin"/>
+                <w:b/>
+                <w:bCs/>
+                <w:noProof/>
+                <w:color w:val="000000" w:themeColor="text1"/>
+                <w:sz w:val="20"/>
+                <w:szCs w:val="20"/>
+                <w:lang w:bidi="fa-IR"/>
+              </w:rPr>
+              <w:t>-33.33</w:t>
+            </w:r>
+            <w:r>
+              <w:rPr>
+                <w:rFonts w:cs="B Nazanin"/>
+                <w:b/>
+                <w:bCs/>
+                <w:color w:val="000000" w:themeColor="text1"/>
+                <w:sz w:val="20"/>
+                <w:szCs w:val="20"/>
+                <w:rtl/>
+                <w:lang w:bidi="fa-IR"/>
+              </w:rPr>
+              <w:fldChar w:fldCharType="end"/>
+            </w:r>
+          </w:p>
+        </w:tc>
+        <w:tc>
+          <w:tcPr>
+            <w:tcW w:w="1278" w:type="dxa"/>
+          </w:tcPr>
+          <w:p>
+            <w:pPr>
+              <w:bidi/>
+              <w:jc w:val="center"/>
+              <w:rPr>
+                <w:rFonts w:cs="B Nazanin"/>
+                <w:b/>
+                <w:bCs/>
+                <w:color w:val="000000" w:themeColor="text1"/>
+                <w:sz w:val="20"/>
+                <w:szCs w:val="20"/>
+                <w:rtl/>
+                <w:lang w:bidi="fa-IR"/>
+              </w:rPr>
+            </w:pPr>
+            <w:r>
+              <w:rPr>
+                <w:rFonts w:cs="B Nazanin"/>
+                <w:b/>
+                <w:bCs/>
+                <w:color w:val="000000" w:themeColor="text1"/>
+                <w:sz w:val="20"/>
+                <w:szCs w:val="20"/>
+                <w:rtl/>
+                <w:lang w:bidi="fa-IR"/>
+              </w:rPr>
+              <w:fldChar w:fldCharType="begin"/>
+            </w:r>
+            <w:r>
+              <w:rPr>
+                <w:rFonts w:cs="B Nazanin"/>
+                <w:b/>
+                <w:bCs/>
+                <w:color w:val="000000" w:themeColor="text1"/>
+                <w:sz w:val="20"/>
+                <w:szCs w:val="20"/>
+                <w:rtl/>
+                <w:lang w:bidi="fa-IR"/>
+              </w:rPr>
+              <w:instrText xml:space="preserve"> </w:instrText>
+            </w:r>
+            <w:r>
+              <w:rPr>
+                <w:rFonts w:cs="B Nazanin"/>
+                <w:b/>
+                <w:bCs/>
+                <w:color w:val="000000" w:themeColor="text1"/>
+                <w:sz w:val="20"/>
+                <w:szCs w:val="20"/>
+                <w:lang w:bidi="fa-IR"/>
+              </w:rPr>
+              <w:instrText>MERGEFIELD</w:instrText>
+            </w:r>
+            <w:r>
+              <w:rPr>
+                <w:rFonts w:cs="B Nazanin"/>
+                <w:b/>
+                <w:bCs/>
+                <w:color w:val="000000" w:themeColor="text1"/>
+                <w:sz w:val="20"/>
+                <w:szCs w:val="20"/>
+                <w:rtl/>
+                <w:lang w:bidi="fa-IR"/>
+              </w:rPr>
+              <w:instrText xml:space="preserve"> بالاترین_دینی </w:instrText>
+            </w:r>
+            <w:r>
+              <w:rPr>
+                <w:rFonts w:cs="B Nazanin"/>
+                <w:b/>
+                <w:bCs/>
+                <w:color w:val="000000" w:themeColor="text1"/>
+                <w:sz w:val="20"/>
+                <w:szCs w:val="20"/>
+                <w:rtl/>
+                <w:lang w:bidi="fa-IR"/>
+              </w:rPr>
+              <w:fldChar w:fldCharType="separate"/>
+            </w:r>
+            <w:r>
+              <w:rPr>
+                <w:rFonts w:cs="B Nazanin"/>
+                <w:b/>
+                <w:bCs/>
+                <w:noProof/>
+                <w:color w:val="000000" w:themeColor="text1"/>
+                <w:sz w:val="20"/>
+                <w:szCs w:val="20"/>
+                <w:lang w:bidi="fa-IR"/>
+              </w:rPr>
+              <w:t>100</w:t>
+            </w:r>
+            <w:r>
+              <w:rPr>
+                <w:rFonts w:cs="B Nazanin"/>
+                <w:b/>
+                <w:bCs/>
+                <w:color w:val="000000" w:themeColor="text1"/>
+                <w:sz w:val="20"/>
+                <w:szCs w:val="20"/>
+                <w:rtl/>
+                <w:lang w:bidi="fa-IR"/>
+              </w:rPr>
+              <w:fldChar w:fldCharType="end"/>
+            </w:r>
+          </w:p>
+        </w:tc>
+        <w:tc>
+          <w:tcPr>
+            <w:tcW w:w="800" w:type="dxa"/>
+          </w:tcPr>
+          <w:p>
+            <w:pPr>
+              <w:bidi/>
+              <w:jc w:val="center"/>
+              <w:rPr>
+                <w:rFonts w:cs="B Nazanin"/>
+                <w:b/>
+                <w:bCs/>
+                <w:color w:val="000000" w:themeColor="text1"/>
+                <w:sz w:val="20"/>
+                <w:szCs w:val="20"/>
+                <w:rtl/>
+                <w:lang w:bidi="fa-IR"/>
+              </w:rPr>
+            </w:pPr>
+            <w:r>
+              <w:rPr>
+                <w:rFonts w:cs="B Nazanin"/>
+                <w:b/>
+                <w:bCs/>
+                <w:color w:val="000000" w:themeColor="text1"/>
+                <w:sz w:val="20"/>
+                <w:szCs w:val="20"/>
+                <w:rtl/>
+                <w:lang w:bidi="fa-IR"/>
+              </w:rPr>
+              <w:fldChar w:fldCharType="begin"/>
+            </w:r>
+            <w:r>
+              <w:rPr>
+                <w:rFonts w:cs="B Nazanin"/>
+                <w:b/>
+                <w:bCs/>
+                <w:color w:val="000000" w:themeColor="text1"/>
+                <w:sz w:val="20"/>
+                <w:szCs w:val="20"/>
+                <w:rtl/>
+                <w:lang w:bidi="fa-IR"/>
+              </w:rPr>
+              <w:instrText xml:space="preserve"> </w:instrText>
+            </w:r>
+            <w:r>
+              <w:rPr>
+                <w:rFonts w:cs="B Nazanin"/>
+                <w:b/>
+                <w:bCs/>
+                <w:color w:val="000000" w:themeColor="text1"/>
+                <w:sz w:val="20"/>
+                <w:szCs w:val="20"/>
+                <w:lang w:bidi="fa-IR"/>
+              </w:rPr>
+              <w:instrText>MERGEFIELD</w:instrText>
+            </w:r>
+            <w:r>
+              <w:rPr>
+                <w:rFonts w:cs="B Nazanin"/>
+                <w:b/>
+                <w:bCs/>
+                <w:color w:val="000000" w:themeColor="text1"/>
+                <w:sz w:val="20"/>
+                <w:szCs w:val="20"/>
+                <w:rtl/>
+                <w:lang w:bidi="fa-IR"/>
+              </w:rPr>
               <w:instrText xml:space="preserve"> رتبه_دینی </w:instrText>
             </w:r>
             <w:r>
@@ -2244,7 +2973,7 @@
         </w:tc>
         <w:tc>
           <w:tcPr>
-            <w:tcW w:w="2113" w:type="dxa"/>
+            <w:tcW w:w="803" w:type="dxa"/>
           </w:tcPr>
           <w:p>
             <w:pPr>
@@ -2355,7 +3084,7 @@
         </w:tc>
         <w:tc>
           <w:tcPr>
-            <w:tcW w:w="525" w:type="dxa"/>
+            <w:tcW w:w="522" w:type="dxa"/>
           </w:tcPr>
           <w:p>
             <w:pPr>
@@ -2466,7 +3195,7 @@
         </w:tc>
         <w:tc>
           <w:tcPr>
-            <w:tcW w:w="526" w:type="dxa"/>
+            <w:tcW w:w="523" w:type="dxa"/>
           </w:tcPr>
           <w:p>
             <w:pPr>
@@ -2689,7 +3418,7 @@
         <w:tc>
           <w:tcPr>
             <w:cnfStyle w:val="000100000000" w:firstRow="0" w:lastRow="0" w:firstColumn="0" w:lastColumn="1" w:oddVBand="0" w:evenVBand="0" w:oddHBand="0" w:evenHBand="0" w:firstRowFirstColumn="0" w:firstRowLastColumn="0" w:lastRowFirstColumn="0" w:lastRowLastColumn="0"/>
-            <w:tcW w:w="1275" w:type="dxa"/>
+            <w:tcW w:w="1218" w:type="dxa"/>
           </w:tcPr>
           <w:p>
             <w:pPr>
@@ -2721,7 +3450,7 @@
       <w:tr>
         <w:tc>
           <w:tcPr>
-            <w:tcW w:w="1513" w:type="dxa"/>
+            <w:tcW w:w="1844" w:type="dxa"/>
           </w:tcPr>
           <w:p>
             <w:pPr>
@@ -2813,7 +3542,7 @@
                 <w:szCs w:val="20"/>
                 <w:lang w:bidi="fa-IR"/>
               </w:rPr>
-              <w:t>18.18</w:t>
+              <w:t>40</w:t>
             </w:r>
             <w:r>
               <w:rPr>
@@ -2832,7 +3561,7 @@
         </w:tc>
         <w:tc>
           <w:tcPr>
-            <w:tcW w:w="2147" w:type="dxa"/>
+            <w:tcW w:w="993" w:type="dxa"/>
           </w:tcPr>
           <w:p>
             <w:pPr>
@@ -2943,7 +3672,7 @@
         </w:tc>
         <w:tc>
           <w:tcPr>
-            <w:tcW w:w="528" w:type="dxa"/>
+            <w:tcW w:w="1559" w:type="dxa"/>
           </w:tcPr>
           <w:p>
             <w:pPr>
@@ -3009,6 +3738,228 @@
                 <w:rtl/>
                 <w:lang w:bidi="fa-IR"/>
               </w:rPr>
+              <w:instrText xml:space="preserve"> پایین_ترین_زبان </w:instrText>
+            </w:r>
+            <w:r>
+              <w:rPr>
+                <w:rFonts w:cs="B Nazanin"/>
+                <w:b/>
+                <w:bCs/>
+                <w:color w:val="000000" w:themeColor="text1"/>
+                <w:sz w:val="20"/>
+                <w:szCs w:val="20"/>
+                <w:rtl/>
+                <w:lang w:bidi="fa-IR"/>
+              </w:rPr>
+              <w:fldChar w:fldCharType="separate"/>
+            </w:r>
+            <w:r>
+              <w:rPr>
+                <w:rFonts w:cs="B Nazanin"/>
+                <w:b/>
+                <w:bCs/>
+                <w:noProof/>
+                <w:color w:val="000000" w:themeColor="text1"/>
+                <w:sz w:val="20"/>
+                <w:szCs w:val="20"/>
+                <w:lang w:bidi="fa-IR"/>
+              </w:rPr>
+              <w:t>-33.33</w:t>
+            </w:r>
+            <w:r>
+              <w:rPr>
+                <w:rFonts w:cs="B Nazanin"/>
+                <w:b/>
+                <w:bCs/>
+                <w:color w:val="000000" w:themeColor="text1"/>
+                <w:sz w:val="20"/>
+                <w:szCs w:val="20"/>
+                <w:rtl/>
+                <w:lang w:bidi="fa-IR"/>
+              </w:rPr>
+              <w:fldChar w:fldCharType="end"/>
+            </w:r>
+          </w:p>
+        </w:tc>
+        <w:tc>
+          <w:tcPr>
+            <w:tcW w:w="1278" w:type="dxa"/>
+          </w:tcPr>
+          <w:p>
+            <w:pPr>
+              <w:bidi/>
+              <w:jc w:val="center"/>
+              <w:rPr>
+                <w:rFonts w:cs="B Nazanin"/>
+                <w:b/>
+                <w:bCs/>
+                <w:color w:val="000000" w:themeColor="text1"/>
+                <w:sz w:val="20"/>
+                <w:szCs w:val="20"/>
+                <w:rtl/>
+                <w:lang w:bidi="fa-IR"/>
+              </w:rPr>
+            </w:pPr>
+            <w:r>
+              <w:rPr>
+                <w:rFonts w:cs="B Nazanin"/>
+                <w:b/>
+                <w:bCs/>
+                <w:color w:val="000000" w:themeColor="text1"/>
+                <w:sz w:val="20"/>
+                <w:szCs w:val="20"/>
+                <w:rtl/>
+                <w:lang w:bidi="fa-IR"/>
+              </w:rPr>
+              <w:fldChar w:fldCharType="begin"/>
+            </w:r>
+            <w:r>
+              <w:rPr>
+                <w:rFonts w:cs="B Nazanin"/>
+                <w:b/>
+                <w:bCs/>
+                <w:color w:val="000000" w:themeColor="text1"/>
+                <w:sz w:val="20"/>
+                <w:szCs w:val="20"/>
+                <w:rtl/>
+                <w:lang w:bidi="fa-IR"/>
+              </w:rPr>
+              <w:instrText xml:space="preserve"> </w:instrText>
+            </w:r>
+            <w:r>
+              <w:rPr>
+                <w:rFonts w:cs="B Nazanin"/>
+                <w:b/>
+                <w:bCs/>
+                <w:color w:val="000000" w:themeColor="text1"/>
+                <w:sz w:val="20"/>
+                <w:szCs w:val="20"/>
+                <w:lang w:bidi="fa-IR"/>
+              </w:rPr>
+              <w:instrText>MERGEFIELD</w:instrText>
+            </w:r>
+            <w:r>
+              <w:rPr>
+                <w:rFonts w:cs="B Nazanin"/>
+                <w:b/>
+                <w:bCs/>
+                <w:color w:val="000000" w:themeColor="text1"/>
+                <w:sz w:val="20"/>
+                <w:szCs w:val="20"/>
+                <w:rtl/>
+                <w:lang w:bidi="fa-IR"/>
+              </w:rPr>
+              <w:instrText xml:space="preserve"> بالاترین_زبان </w:instrText>
+            </w:r>
+            <w:r>
+              <w:rPr>
+                <w:rFonts w:cs="B Nazanin"/>
+                <w:b/>
+                <w:bCs/>
+                <w:color w:val="000000" w:themeColor="text1"/>
+                <w:sz w:val="20"/>
+                <w:szCs w:val="20"/>
+                <w:rtl/>
+                <w:lang w:bidi="fa-IR"/>
+              </w:rPr>
+              <w:fldChar w:fldCharType="separate"/>
+            </w:r>
+            <w:r>
+              <w:rPr>
+                <w:rFonts w:cs="B Nazanin"/>
+                <w:b/>
+                <w:bCs/>
+                <w:noProof/>
+                <w:color w:val="000000" w:themeColor="text1"/>
+                <w:sz w:val="20"/>
+                <w:szCs w:val="20"/>
+                <w:lang w:bidi="fa-IR"/>
+              </w:rPr>
+              <w:t>100</w:t>
+            </w:r>
+            <w:r>
+              <w:rPr>
+                <w:rFonts w:cs="B Nazanin"/>
+                <w:b/>
+                <w:bCs/>
+                <w:color w:val="000000" w:themeColor="text1"/>
+                <w:sz w:val="20"/>
+                <w:szCs w:val="20"/>
+                <w:rtl/>
+                <w:lang w:bidi="fa-IR"/>
+              </w:rPr>
+              <w:fldChar w:fldCharType="end"/>
+            </w:r>
+          </w:p>
+        </w:tc>
+        <w:tc>
+          <w:tcPr>
+            <w:tcW w:w="800" w:type="dxa"/>
+          </w:tcPr>
+          <w:p>
+            <w:pPr>
+              <w:bidi/>
+              <w:jc w:val="center"/>
+              <w:rPr>
+                <w:rFonts w:cs="B Nazanin"/>
+                <w:b/>
+                <w:bCs/>
+                <w:color w:val="000000" w:themeColor="text1"/>
+                <w:sz w:val="20"/>
+                <w:szCs w:val="20"/>
+                <w:rtl/>
+                <w:lang w:bidi="fa-IR"/>
+              </w:rPr>
+            </w:pPr>
+            <w:r>
+              <w:rPr>
+                <w:rFonts w:cs="B Nazanin"/>
+                <w:b/>
+                <w:bCs/>
+                <w:color w:val="000000" w:themeColor="text1"/>
+                <w:sz w:val="20"/>
+                <w:szCs w:val="20"/>
+                <w:rtl/>
+                <w:lang w:bidi="fa-IR"/>
+              </w:rPr>
+              <w:fldChar w:fldCharType="begin"/>
+            </w:r>
+            <w:r>
+              <w:rPr>
+                <w:rFonts w:cs="B Nazanin"/>
+                <w:b/>
+                <w:bCs/>
+                <w:color w:val="000000" w:themeColor="text1"/>
+                <w:sz w:val="20"/>
+                <w:szCs w:val="20"/>
+                <w:rtl/>
+                <w:lang w:bidi="fa-IR"/>
+              </w:rPr>
+              <w:instrText xml:space="preserve"> </w:instrText>
+            </w:r>
+            <w:r>
+              <w:rPr>
+                <w:rFonts w:cs="B Nazanin"/>
+                <w:b/>
+                <w:bCs/>
+                <w:color w:val="000000" w:themeColor="text1"/>
+                <w:sz w:val="20"/>
+                <w:szCs w:val="20"/>
+                <w:lang w:bidi="fa-IR"/>
+              </w:rPr>
+              <w:instrText>MERGEFIELD</w:instrText>
+            </w:r>
+            <w:r>
+              <w:rPr>
+                <w:rFonts w:cs="B Nazanin"/>
+                <w:b/>
+                <w:bCs/>
+                <w:color w:val="000000" w:themeColor="text1"/>
+                <w:sz w:val="20"/>
+                <w:szCs w:val="20"/>
+                <w:rtl/>
+                <w:lang w:bidi="fa-IR"/>
+              </w:rPr>
               <w:instrText xml:space="preserve"> رتبه_زبان </w:instrText>
             </w:r>
             <w:r>
@@ -3054,7 +4005,7 @@
         </w:tc>
         <w:tc>
           <w:tcPr>
-            <w:tcW w:w="2113" w:type="dxa"/>
+            <w:tcW w:w="803" w:type="dxa"/>
           </w:tcPr>
           <w:p>
             <w:pPr>
@@ -3165,7 +4116,7 @@
         </w:tc>
         <w:tc>
           <w:tcPr>
-            <w:tcW w:w="525" w:type="dxa"/>
+            <w:tcW w:w="522" w:type="dxa"/>
           </w:tcPr>
           <w:p>
             <w:pPr>
@@ -3276,7 +4227,7 @@
         </w:tc>
         <w:tc>
           <w:tcPr>
-            <w:tcW w:w="526" w:type="dxa"/>
+            <w:tcW w:w="523" w:type="dxa"/>
           </w:tcPr>
           <w:p>
             <w:pPr>
@@ -3499,7 +4450,7 @@
         <w:tc>
           <w:tcPr>
             <w:cnfStyle w:val="000100000000" w:firstRow="0" w:lastRow="0" w:firstColumn="0" w:lastColumn="1" w:oddVBand="0" w:evenVBand="0" w:oddHBand="0" w:evenHBand="0" w:firstRowFirstColumn="0" w:firstRowLastColumn="0" w:lastRowFirstColumn="0" w:lastRowLastColumn="0"/>
-            <w:tcW w:w="1275" w:type="dxa"/>
+            <w:tcW w:w="1218" w:type="dxa"/>
           </w:tcPr>
           <w:p>
             <w:pPr>
@@ -3534,7 +4485,7 @@
         </w:trPr>
         <w:tc>
           <w:tcPr>
-            <w:tcW w:w="1513" w:type="dxa"/>
+            <w:tcW w:w="1844" w:type="dxa"/>
           </w:tcPr>
           <w:p>
             <w:pPr>
@@ -3626,7 +4577,7 @@
                 <w:szCs w:val="20"/>
                 <w:lang w:bidi="fa-IR"/>
               </w:rPr>
-              <w:t>10.42</w:t>
+              <w:t>25</w:t>
             </w:r>
             <w:r>
               <w:rPr>
@@ -3645,7 +4596,7 @@
         </w:tc>
         <w:tc>
           <w:tcPr>
-            <w:tcW w:w="2147" w:type="dxa"/>
+            <w:tcW w:w="993" w:type="dxa"/>
           </w:tcPr>
           <w:p>
             <w:pPr>
@@ -3756,7 +4707,7 @@
         </w:tc>
         <w:tc>
           <w:tcPr>
-            <w:tcW w:w="528" w:type="dxa"/>
+            <w:tcW w:w="1559" w:type="dxa"/>
           </w:tcPr>
           <w:p>
             <w:pPr>
@@ -3822,6 +4773,228 @@
                 <w:rtl/>
                 <w:lang w:bidi="fa-IR"/>
               </w:rPr>
+              <w:instrText xml:space="preserve"> پایین_ترین_ریاضی </w:instrText>
+            </w:r>
+            <w:r>
+              <w:rPr>
+                <w:rFonts w:cs="B Nazanin"/>
+                <w:b/>
+                <w:bCs/>
+                <w:color w:val="000000" w:themeColor="text1"/>
+                <w:sz w:val="20"/>
+                <w:szCs w:val="20"/>
+                <w:rtl/>
+                <w:lang w:bidi="fa-IR"/>
+              </w:rPr>
+              <w:fldChar w:fldCharType="separate"/>
+            </w:r>
+            <w:r>
+              <w:rPr>
+                <w:rFonts w:cs="B Nazanin"/>
+                <w:b/>
+                <w:bCs/>
+                <w:noProof/>
+                <w:color w:val="000000" w:themeColor="text1"/>
+                <w:sz w:val="20"/>
+                <w:szCs w:val="20"/>
+                <w:lang w:bidi="fa-IR"/>
+              </w:rPr>
+              <w:t>-33.33</w:t>
+            </w:r>
+            <w:r>
+              <w:rPr>
+                <w:rFonts w:cs="B Nazanin"/>
+                <w:b/>
+                <w:bCs/>
+                <w:color w:val="000000" w:themeColor="text1"/>
+                <w:sz w:val="20"/>
+                <w:szCs w:val="20"/>
+                <w:rtl/>
+                <w:lang w:bidi="fa-IR"/>
+              </w:rPr>
+              <w:fldChar w:fldCharType="end"/>
+            </w:r>
+          </w:p>
+        </w:tc>
+        <w:tc>
+          <w:tcPr>
+            <w:tcW w:w="1278" w:type="dxa"/>
+          </w:tcPr>
+          <w:p>
+            <w:pPr>
+              <w:bidi/>
+              <w:jc w:val="center"/>
+              <w:rPr>
+                <w:rFonts w:cs="B Nazanin"/>
+                <w:b/>
+                <w:bCs/>
+                <w:color w:val="000000" w:themeColor="text1"/>
+                <w:sz w:val="20"/>
+                <w:szCs w:val="20"/>
+                <w:rtl/>
+                <w:lang w:bidi="fa-IR"/>
+              </w:rPr>
+            </w:pPr>
+            <w:r>
+              <w:rPr>
+                <w:rFonts w:cs="B Nazanin"/>
+                <w:b/>
+                <w:bCs/>
+                <w:color w:val="000000" w:themeColor="text1"/>
+                <w:sz w:val="20"/>
+                <w:szCs w:val="20"/>
+                <w:rtl/>
+                <w:lang w:bidi="fa-IR"/>
+              </w:rPr>
+              <w:fldChar w:fldCharType="begin"/>
+            </w:r>
+            <w:r>
+              <w:rPr>
+                <w:rFonts w:cs="B Nazanin"/>
+                <w:b/>
+                <w:bCs/>
+                <w:color w:val="000000" w:themeColor="text1"/>
+                <w:sz w:val="20"/>
+                <w:szCs w:val="20"/>
+                <w:rtl/>
+                <w:lang w:bidi="fa-IR"/>
+              </w:rPr>
+              <w:instrText xml:space="preserve"> </w:instrText>
+            </w:r>
+            <w:r>
+              <w:rPr>
+                <w:rFonts w:cs="B Nazanin"/>
+                <w:b/>
+                <w:bCs/>
+                <w:color w:val="000000" w:themeColor="text1"/>
+                <w:sz w:val="20"/>
+                <w:szCs w:val="20"/>
+                <w:lang w:bidi="fa-IR"/>
+              </w:rPr>
+              <w:instrText>MERGEFIELD</w:instrText>
+            </w:r>
+            <w:r>
+              <w:rPr>
+                <w:rFonts w:cs="B Nazanin"/>
+                <w:b/>
+                <w:bCs/>
+                <w:color w:val="000000" w:themeColor="text1"/>
+                <w:sz w:val="20"/>
+                <w:szCs w:val="20"/>
+                <w:rtl/>
+                <w:lang w:bidi="fa-IR"/>
+              </w:rPr>
+              <w:instrText xml:space="preserve"> بالاترین_ریاضی </w:instrText>
+            </w:r>
+            <w:r>
+              <w:rPr>
+                <w:rFonts w:cs="B Nazanin"/>
+                <w:b/>
+                <w:bCs/>
+                <w:color w:val="000000" w:themeColor="text1"/>
+                <w:sz w:val="20"/>
+                <w:szCs w:val="20"/>
+                <w:rtl/>
+                <w:lang w:bidi="fa-IR"/>
+              </w:rPr>
+              <w:fldChar w:fldCharType="separate"/>
+            </w:r>
+            <w:r>
+              <w:rPr>
+                <w:rFonts w:cs="B Nazanin"/>
+                <w:b/>
+                <w:bCs/>
+                <w:noProof/>
+                <w:color w:val="000000" w:themeColor="text1"/>
+                <w:sz w:val="20"/>
+                <w:szCs w:val="20"/>
+                <w:lang w:bidi="fa-IR"/>
+              </w:rPr>
+              <w:t>100</w:t>
+            </w:r>
+            <w:r>
+              <w:rPr>
+                <w:rFonts w:cs="B Nazanin"/>
+                <w:b/>
+                <w:bCs/>
+                <w:color w:val="000000" w:themeColor="text1"/>
+                <w:sz w:val="20"/>
+                <w:szCs w:val="20"/>
+                <w:rtl/>
+                <w:lang w:bidi="fa-IR"/>
+              </w:rPr>
+              <w:fldChar w:fldCharType="end"/>
+            </w:r>
+          </w:p>
+        </w:tc>
+        <w:tc>
+          <w:tcPr>
+            <w:tcW w:w="800" w:type="dxa"/>
+          </w:tcPr>
+          <w:p>
+            <w:pPr>
+              <w:bidi/>
+              <w:jc w:val="center"/>
+              <w:rPr>
+                <w:rFonts w:cs="B Nazanin"/>
+                <w:b/>
+                <w:bCs/>
+                <w:color w:val="000000" w:themeColor="text1"/>
+                <w:sz w:val="20"/>
+                <w:szCs w:val="20"/>
+                <w:rtl/>
+                <w:lang w:bidi="fa-IR"/>
+              </w:rPr>
+            </w:pPr>
+            <w:r>
+              <w:rPr>
+                <w:rFonts w:cs="B Nazanin"/>
+                <w:b/>
+                <w:bCs/>
+                <w:color w:val="000000" w:themeColor="text1"/>
+                <w:sz w:val="20"/>
+                <w:szCs w:val="20"/>
+                <w:rtl/>
+                <w:lang w:bidi="fa-IR"/>
+              </w:rPr>
+              <w:fldChar w:fldCharType="begin"/>
+            </w:r>
+            <w:r>
+              <w:rPr>
+                <w:rFonts w:cs="B Nazanin"/>
+                <w:b/>
+                <w:bCs/>
+                <w:color w:val="000000" w:themeColor="text1"/>
+                <w:sz w:val="20"/>
+                <w:szCs w:val="20"/>
+                <w:rtl/>
+                <w:lang w:bidi="fa-IR"/>
+              </w:rPr>
+              <w:instrText xml:space="preserve"> </w:instrText>
+            </w:r>
+            <w:r>
+              <w:rPr>
+                <w:rFonts w:cs="B Nazanin"/>
+                <w:b/>
+                <w:bCs/>
+                <w:color w:val="000000" w:themeColor="text1"/>
+                <w:sz w:val="20"/>
+                <w:szCs w:val="20"/>
+                <w:lang w:bidi="fa-IR"/>
+              </w:rPr>
+              <w:instrText>MERGEFIELD</w:instrText>
+            </w:r>
+            <w:r>
+              <w:rPr>
+                <w:rFonts w:cs="B Nazanin"/>
+                <w:b/>
+                <w:bCs/>
+                <w:color w:val="000000" w:themeColor="text1"/>
+                <w:sz w:val="20"/>
+                <w:szCs w:val="20"/>
+                <w:rtl/>
+                <w:lang w:bidi="fa-IR"/>
+              </w:rPr>
               <w:instrText xml:space="preserve"> رتبه_ریاضی </w:instrText>
             </w:r>
             <w:r>
@@ -3867,7 +5040,7 @@
         </w:tc>
         <w:tc>
           <w:tcPr>
-            <w:tcW w:w="2113" w:type="dxa"/>
+            <w:tcW w:w="803" w:type="dxa"/>
           </w:tcPr>
           <w:p>
             <w:pPr>
@@ -3978,7 +5151,7 @@
         </w:tc>
         <w:tc>
           <w:tcPr>
-            <w:tcW w:w="525" w:type="dxa"/>
+            <w:tcW w:w="522" w:type="dxa"/>
           </w:tcPr>
           <w:p>
             <w:pPr>
@@ -4089,7 +5262,7 @@
         </w:tc>
         <w:tc>
           <w:tcPr>
-            <w:tcW w:w="526" w:type="dxa"/>
+            <w:tcW w:w="523" w:type="dxa"/>
           </w:tcPr>
           <w:p>
             <w:pPr>
@@ -4312,7 +5485,7 @@
         <w:tc>
           <w:tcPr>
             <w:cnfStyle w:val="000100000000" w:firstRow="0" w:lastRow="0" w:firstColumn="0" w:lastColumn="1" w:oddVBand="0" w:evenVBand="0" w:oddHBand="0" w:evenHBand="0" w:firstRowFirstColumn="0" w:firstRowLastColumn="0" w:lastRowFirstColumn="0" w:lastRowLastColumn="0"/>
-            <w:tcW w:w="1275" w:type="dxa"/>
+            <w:tcW w:w="1218" w:type="dxa"/>
           </w:tcPr>
           <w:p>
             <w:pPr>
@@ -4344,7 +5517,7 @@
       <w:tr>
         <w:tc>
           <w:tcPr>
-            <w:tcW w:w="1513" w:type="dxa"/>
+            <w:tcW w:w="1844" w:type="dxa"/>
           </w:tcPr>
           <w:p>
             <w:pPr>
@@ -4436,7 +5609,7 @@
                 <w:szCs w:val="20"/>
                 <w:lang w:bidi="fa-IR"/>
               </w:rPr>
-              <w:t>9.72</w:t>
+              <w:t>23.33</w:t>
             </w:r>
             <w:r>
               <w:rPr>
@@ -4455,7 +5628,7 @@
         </w:tc>
         <w:tc>
           <w:tcPr>
-            <w:tcW w:w="2147" w:type="dxa"/>
+            <w:tcW w:w="993" w:type="dxa"/>
           </w:tcPr>
           <w:p>
             <w:pPr>
@@ -4566,7 +5739,7 @@
         </w:tc>
         <w:tc>
           <w:tcPr>
-            <w:tcW w:w="528" w:type="dxa"/>
+            <w:tcW w:w="1559" w:type="dxa"/>
           </w:tcPr>
           <w:p>
             <w:pPr>
@@ -4632,6 +5805,228 @@
                 <w:rtl/>
                 <w:lang w:bidi="fa-IR"/>
               </w:rPr>
+              <w:instrText xml:space="preserve"> پایین_ترین_اختصاصی </w:instrText>
+            </w:r>
+            <w:r>
+              <w:rPr>
+                <w:rFonts w:cs="B Nazanin"/>
+                <w:b/>
+                <w:bCs/>
+                <w:color w:val="000000" w:themeColor="text1"/>
+                <w:sz w:val="20"/>
+                <w:szCs w:val="20"/>
+                <w:rtl/>
+                <w:lang w:bidi="fa-IR"/>
+              </w:rPr>
+              <w:fldChar w:fldCharType="separate"/>
+            </w:r>
+            <w:r>
+              <w:rPr>
+                <w:rFonts w:cs="B Nazanin"/>
+                <w:b/>
+                <w:bCs/>
+                <w:noProof/>
+                <w:color w:val="000000" w:themeColor="text1"/>
+                <w:sz w:val="20"/>
+                <w:szCs w:val="20"/>
+                <w:lang w:bidi="fa-IR"/>
+              </w:rPr>
+              <w:t>-33.33</w:t>
+            </w:r>
+            <w:r>
+              <w:rPr>
+                <w:rFonts w:cs="B Nazanin"/>
+                <w:b/>
+                <w:bCs/>
+                <w:color w:val="000000" w:themeColor="text1"/>
+                <w:sz w:val="20"/>
+                <w:szCs w:val="20"/>
+                <w:rtl/>
+                <w:lang w:bidi="fa-IR"/>
+              </w:rPr>
+              <w:fldChar w:fldCharType="end"/>
+            </w:r>
+          </w:p>
+        </w:tc>
+        <w:tc>
+          <w:tcPr>
+            <w:tcW w:w="1278" w:type="dxa"/>
+          </w:tcPr>
+          <w:p>
+            <w:pPr>
+              <w:bidi/>
+              <w:jc w:val="center"/>
+              <w:rPr>
+                <w:rFonts w:cs="B Nazanin"/>
+                <w:b/>
+                <w:bCs/>
+                <w:color w:val="000000" w:themeColor="text1"/>
+                <w:sz w:val="20"/>
+                <w:szCs w:val="20"/>
+                <w:rtl/>
+                <w:lang w:bidi="fa-IR"/>
+              </w:rPr>
+            </w:pPr>
+            <w:r>
+              <w:rPr>
+                <w:rFonts w:cs="B Nazanin"/>
+                <w:b/>
+                <w:bCs/>
+                <w:color w:val="000000" w:themeColor="text1"/>
+                <w:sz w:val="20"/>
+                <w:szCs w:val="20"/>
+                <w:rtl/>
+                <w:lang w:bidi="fa-IR"/>
+              </w:rPr>
+              <w:fldChar w:fldCharType="begin"/>
+            </w:r>
+            <w:r>
+              <w:rPr>
+                <w:rFonts w:cs="B Nazanin"/>
+                <w:b/>
+                <w:bCs/>
+                <w:color w:val="000000" w:themeColor="text1"/>
+                <w:sz w:val="20"/>
+                <w:szCs w:val="20"/>
+                <w:rtl/>
+                <w:lang w:bidi="fa-IR"/>
+              </w:rPr>
+              <w:instrText xml:space="preserve"> </w:instrText>
+            </w:r>
+            <w:r>
+              <w:rPr>
+                <w:rFonts w:cs="B Nazanin"/>
+                <w:b/>
+                <w:bCs/>
+                <w:color w:val="000000" w:themeColor="text1"/>
+                <w:sz w:val="20"/>
+                <w:szCs w:val="20"/>
+                <w:lang w:bidi="fa-IR"/>
+              </w:rPr>
+              <w:instrText>MERGEFIELD</w:instrText>
+            </w:r>
+            <w:r>
+              <w:rPr>
+                <w:rFonts w:cs="B Nazanin"/>
+                <w:b/>
+                <w:bCs/>
+                <w:color w:val="000000" w:themeColor="text1"/>
+                <w:sz w:val="20"/>
+                <w:szCs w:val="20"/>
+                <w:rtl/>
+                <w:lang w:bidi="fa-IR"/>
+              </w:rPr>
+              <w:instrText xml:space="preserve"> بالاترین_اختصاصی </w:instrText>
+            </w:r>
+            <w:r>
+              <w:rPr>
+                <w:rFonts w:cs="B Nazanin"/>
+                <w:b/>
+                <w:bCs/>
+                <w:color w:val="000000" w:themeColor="text1"/>
+                <w:sz w:val="20"/>
+                <w:szCs w:val="20"/>
+                <w:rtl/>
+                <w:lang w:bidi="fa-IR"/>
+              </w:rPr>
+              <w:fldChar w:fldCharType="separate"/>
+            </w:r>
+            <w:r>
+              <w:rPr>
+                <w:rFonts w:cs="B Nazanin"/>
+                <w:b/>
+                <w:bCs/>
+                <w:noProof/>
+                <w:color w:val="000000" w:themeColor="text1"/>
+                <w:sz w:val="20"/>
+                <w:szCs w:val="20"/>
+                <w:lang w:bidi="fa-IR"/>
+              </w:rPr>
+              <w:t>100</w:t>
+            </w:r>
+            <w:r>
+              <w:rPr>
+                <w:rFonts w:cs="B Nazanin"/>
+                <w:b/>
+                <w:bCs/>
+                <w:color w:val="000000" w:themeColor="text1"/>
+                <w:sz w:val="20"/>
+                <w:szCs w:val="20"/>
+                <w:rtl/>
+                <w:lang w:bidi="fa-IR"/>
+              </w:rPr>
+              <w:fldChar w:fldCharType="end"/>
+            </w:r>
+          </w:p>
+        </w:tc>
+        <w:tc>
+          <w:tcPr>
+            <w:tcW w:w="800" w:type="dxa"/>
+          </w:tcPr>
+          <w:p>
+            <w:pPr>
+              <w:bidi/>
+              <w:jc w:val="center"/>
+              <w:rPr>
+                <w:rFonts w:cs="B Nazanin"/>
+                <w:b/>
+                <w:bCs/>
+                <w:color w:val="000000" w:themeColor="text1"/>
+                <w:sz w:val="20"/>
+                <w:szCs w:val="20"/>
+                <w:rtl/>
+                <w:lang w:bidi="fa-IR"/>
+              </w:rPr>
+            </w:pPr>
+            <w:r>
+              <w:rPr>
+                <w:rFonts w:cs="B Nazanin"/>
+                <w:b/>
+                <w:bCs/>
+                <w:color w:val="000000" w:themeColor="text1"/>
+                <w:sz w:val="20"/>
+                <w:szCs w:val="20"/>
+                <w:rtl/>
+                <w:lang w:bidi="fa-IR"/>
+              </w:rPr>
+              <w:fldChar w:fldCharType="begin"/>
+            </w:r>
+            <w:r>
+              <w:rPr>
+                <w:rFonts w:cs="B Nazanin"/>
+                <w:b/>
+                <w:bCs/>
+                <w:color w:val="000000" w:themeColor="text1"/>
+                <w:sz w:val="20"/>
+                <w:szCs w:val="20"/>
+                <w:rtl/>
+                <w:lang w:bidi="fa-IR"/>
+              </w:rPr>
+              <w:instrText xml:space="preserve"> </w:instrText>
+            </w:r>
+            <w:r>
+              <w:rPr>
+                <w:rFonts w:cs="B Nazanin"/>
+                <w:b/>
+                <w:bCs/>
+                <w:color w:val="000000" w:themeColor="text1"/>
+                <w:sz w:val="20"/>
+                <w:szCs w:val="20"/>
+                <w:lang w:bidi="fa-IR"/>
+              </w:rPr>
+              <w:instrText>MERGEFIELD</w:instrText>
+            </w:r>
+            <w:r>
+              <w:rPr>
+                <w:rFonts w:cs="B Nazanin"/>
+                <w:b/>
+                <w:bCs/>
+                <w:color w:val="000000" w:themeColor="text1"/>
+                <w:sz w:val="20"/>
+                <w:szCs w:val="20"/>
+                <w:rtl/>
+                <w:lang w:bidi="fa-IR"/>
+              </w:rPr>
               <w:instrText xml:space="preserve"> رتبه_اختصاصی </w:instrText>
             </w:r>
             <w:r>
@@ -4677,7 +6072,7 @@
         </w:tc>
         <w:tc>
           <w:tcPr>
-            <w:tcW w:w="2113" w:type="dxa"/>
+            <w:tcW w:w="803" w:type="dxa"/>
           </w:tcPr>
           <w:p>
             <w:pPr>
@@ -4788,7 +6183,7 @@
         </w:tc>
         <w:tc>
           <w:tcPr>
-            <w:tcW w:w="525" w:type="dxa"/>
+            <w:tcW w:w="522" w:type="dxa"/>
           </w:tcPr>
           <w:p>
             <w:pPr>
@@ -4899,7 +6294,7 @@
         </w:tc>
         <w:tc>
           <w:tcPr>
-            <w:tcW w:w="526" w:type="dxa"/>
+            <w:tcW w:w="523" w:type="dxa"/>
           </w:tcPr>
           <w:p>
             <w:pPr>
@@ -5122,7 +6517,7 @@
         <w:tc>
           <w:tcPr>
             <w:cnfStyle w:val="000100000000" w:firstRow="0" w:lastRow="0" w:firstColumn="0" w:lastColumn="1" w:oddVBand="0" w:evenVBand="0" w:oddHBand="0" w:evenHBand="0" w:firstRowFirstColumn="0" w:firstRowLastColumn="0" w:lastRowFirstColumn="0" w:lastRowLastColumn="0"/>
-            <w:tcW w:w="1275" w:type="dxa"/>
+            <w:tcW w:w="1218" w:type="dxa"/>
           </w:tcPr>
           <w:p>
             <w:pPr>
@@ -5157,7 +6552,7 @@
         </w:trPr>
         <w:tc>
           <w:tcPr>
-            <w:tcW w:w="1513" w:type="dxa"/>
+            <w:tcW w:w="1844" w:type="dxa"/>
           </w:tcPr>
           <w:p>
             <w:pPr>
@@ -5249,7 +6644,7 @@
                 <w:szCs w:val="20"/>
                 <w:lang w:bidi="fa-IR"/>
               </w:rPr>
-              <w:t>10.87</w:t>
+              <w:t>25</w:t>
             </w:r>
             <w:r>
               <w:rPr>
@@ -5268,7 +6663,7 @@
         </w:tc>
         <w:tc>
           <w:tcPr>
-            <w:tcW w:w="2147" w:type="dxa"/>
+            <w:tcW w:w="993" w:type="dxa"/>
           </w:tcPr>
           <w:p>
             <w:pPr>
@@ -5379,7 +6774,7 @@
         </w:tc>
         <w:tc>
           <w:tcPr>
-            <w:tcW w:w="528" w:type="dxa"/>
+            <w:tcW w:w="1559" w:type="dxa"/>
           </w:tcPr>
           <w:p>
             <w:pPr>
@@ -5445,6 +6840,228 @@
                 <w:rtl/>
                 <w:lang w:bidi="fa-IR"/>
               </w:rPr>
+              <w:instrText xml:space="preserve"> پایین_ترین_اختصاصی </w:instrText>
+            </w:r>
+            <w:r>
+              <w:rPr>
+                <w:rFonts w:cs="B Nazanin"/>
+                <w:b/>
+                <w:bCs/>
+                <w:color w:val="000000" w:themeColor="text1"/>
+                <w:sz w:val="20"/>
+                <w:szCs w:val="20"/>
+                <w:rtl/>
+                <w:lang w:bidi="fa-IR"/>
+              </w:rPr>
+              <w:fldChar w:fldCharType="separate"/>
+            </w:r>
+            <w:r>
+              <w:rPr>
+                <w:rFonts w:cs="B Nazanin"/>
+                <w:b/>
+                <w:bCs/>
+                <w:noProof/>
+                <w:color w:val="000000" w:themeColor="text1"/>
+                <w:sz w:val="20"/>
+                <w:szCs w:val="20"/>
+                <w:lang w:bidi="fa-IR"/>
+              </w:rPr>
+              <w:t>-33.33</w:t>
+            </w:r>
+            <w:r>
+              <w:rPr>
+                <w:rFonts w:cs="B Nazanin"/>
+                <w:b/>
+                <w:bCs/>
+                <w:color w:val="000000" w:themeColor="text1"/>
+                <w:sz w:val="20"/>
+                <w:szCs w:val="20"/>
+                <w:rtl/>
+                <w:lang w:bidi="fa-IR"/>
+              </w:rPr>
+              <w:fldChar w:fldCharType="end"/>
+            </w:r>
+          </w:p>
+        </w:tc>
+        <w:tc>
+          <w:tcPr>
+            <w:tcW w:w="1278" w:type="dxa"/>
+          </w:tcPr>
+          <w:p>
+            <w:pPr>
+              <w:bidi/>
+              <w:jc w:val="center"/>
+              <w:rPr>
+                <w:rFonts w:cs="B Nazanin"/>
+                <w:b/>
+                <w:bCs/>
+                <w:color w:val="000000" w:themeColor="text1"/>
+                <w:sz w:val="20"/>
+                <w:szCs w:val="20"/>
+                <w:rtl/>
+                <w:lang w:bidi="fa-IR"/>
+              </w:rPr>
+            </w:pPr>
+            <w:r>
+              <w:rPr>
+                <w:rFonts w:cs="B Nazanin"/>
+                <w:b/>
+                <w:bCs/>
+                <w:color w:val="000000" w:themeColor="text1"/>
+                <w:sz w:val="20"/>
+                <w:szCs w:val="20"/>
+                <w:rtl/>
+                <w:lang w:bidi="fa-IR"/>
+              </w:rPr>
+              <w:fldChar w:fldCharType="begin"/>
+            </w:r>
+            <w:r>
+              <w:rPr>
+                <w:rFonts w:cs="B Nazanin"/>
+                <w:b/>
+                <w:bCs/>
+                <w:color w:val="000000" w:themeColor="text1"/>
+                <w:sz w:val="20"/>
+                <w:szCs w:val="20"/>
+                <w:rtl/>
+                <w:lang w:bidi="fa-IR"/>
+              </w:rPr>
+              <w:instrText xml:space="preserve"> </w:instrText>
+            </w:r>
+            <w:r>
+              <w:rPr>
+                <w:rFonts w:cs="B Nazanin"/>
+                <w:b/>
+                <w:bCs/>
+                <w:color w:val="000000" w:themeColor="text1"/>
+                <w:sz w:val="20"/>
+                <w:szCs w:val="20"/>
+                <w:lang w:bidi="fa-IR"/>
+              </w:rPr>
+              <w:instrText>MERGEFIELD</w:instrText>
+            </w:r>
+            <w:r>
+              <w:rPr>
+                <w:rFonts w:cs="B Nazanin"/>
+                <w:b/>
+                <w:bCs/>
+                <w:color w:val="000000" w:themeColor="text1"/>
+                <w:sz w:val="20"/>
+                <w:szCs w:val="20"/>
+                <w:rtl/>
+                <w:lang w:bidi="fa-IR"/>
+              </w:rPr>
+              <w:instrText xml:space="preserve"> بالاترین_فیزیک </w:instrText>
+            </w:r>
+            <w:r>
+              <w:rPr>
+                <w:rFonts w:cs="B Nazanin"/>
+                <w:b/>
+                <w:bCs/>
+                <w:color w:val="000000" w:themeColor="text1"/>
+                <w:sz w:val="20"/>
+                <w:szCs w:val="20"/>
+                <w:rtl/>
+                <w:lang w:bidi="fa-IR"/>
+              </w:rPr>
+              <w:fldChar w:fldCharType="separate"/>
+            </w:r>
+            <w:r>
+              <w:rPr>
+                <w:rFonts w:cs="B Nazanin"/>
+                <w:b/>
+                <w:bCs/>
+                <w:noProof/>
+                <w:color w:val="000000" w:themeColor="text1"/>
+                <w:sz w:val="20"/>
+                <w:szCs w:val="20"/>
+                <w:lang w:bidi="fa-IR"/>
+              </w:rPr>
+              <w:t>100</w:t>
+            </w:r>
+            <w:r>
+              <w:rPr>
+                <w:rFonts w:cs="B Nazanin"/>
+                <w:b/>
+                <w:bCs/>
+                <w:color w:val="000000" w:themeColor="text1"/>
+                <w:sz w:val="20"/>
+                <w:szCs w:val="20"/>
+                <w:rtl/>
+                <w:lang w:bidi="fa-IR"/>
+              </w:rPr>
+              <w:fldChar w:fldCharType="end"/>
+            </w:r>
+          </w:p>
+        </w:tc>
+        <w:tc>
+          <w:tcPr>
+            <w:tcW w:w="800" w:type="dxa"/>
+          </w:tcPr>
+          <w:p>
+            <w:pPr>
+              <w:bidi/>
+              <w:jc w:val="center"/>
+              <w:rPr>
+                <w:rFonts w:cs="B Nazanin"/>
+                <w:b/>
+                <w:bCs/>
+                <w:color w:val="000000" w:themeColor="text1"/>
+                <w:sz w:val="20"/>
+                <w:szCs w:val="20"/>
+                <w:rtl/>
+                <w:lang w:bidi="fa-IR"/>
+              </w:rPr>
+            </w:pPr>
+            <w:r>
+              <w:rPr>
+                <w:rFonts w:cs="B Nazanin"/>
+                <w:b/>
+                <w:bCs/>
+                <w:color w:val="000000" w:themeColor="text1"/>
+                <w:sz w:val="20"/>
+                <w:szCs w:val="20"/>
+                <w:rtl/>
+                <w:lang w:bidi="fa-IR"/>
+              </w:rPr>
+              <w:fldChar w:fldCharType="begin"/>
+            </w:r>
+            <w:r>
+              <w:rPr>
+                <w:rFonts w:cs="B Nazanin"/>
+                <w:b/>
+                <w:bCs/>
+                <w:color w:val="000000" w:themeColor="text1"/>
+                <w:sz w:val="20"/>
+                <w:szCs w:val="20"/>
+                <w:rtl/>
+                <w:lang w:bidi="fa-IR"/>
+              </w:rPr>
+              <w:instrText xml:space="preserve"> </w:instrText>
+            </w:r>
+            <w:r>
+              <w:rPr>
+                <w:rFonts w:cs="B Nazanin"/>
+                <w:b/>
+                <w:bCs/>
+                <w:color w:val="000000" w:themeColor="text1"/>
+                <w:sz w:val="20"/>
+                <w:szCs w:val="20"/>
+                <w:lang w:bidi="fa-IR"/>
+              </w:rPr>
+              <w:instrText>MERGEFIELD</w:instrText>
+            </w:r>
+            <w:r>
+              <w:rPr>
+                <w:rFonts w:cs="B Nazanin"/>
+                <w:b/>
+                <w:bCs/>
+                <w:color w:val="000000" w:themeColor="text1"/>
+                <w:sz w:val="20"/>
+                <w:szCs w:val="20"/>
+                <w:rtl/>
+                <w:lang w:bidi="fa-IR"/>
+              </w:rPr>
               <w:instrText xml:space="preserve"> رتبه_فیزیک </w:instrText>
             </w:r>
             <w:r>
@@ -5490,7 +7107,7 @@
         </w:tc>
         <w:tc>
           <w:tcPr>
-            <w:tcW w:w="2113" w:type="dxa"/>
+            <w:tcW w:w="803" w:type="dxa"/>
           </w:tcPr>
           <w:p>
             <w:pPr>
@@ -5601,7 +7218,7 @@
         </w:tc>
         <w:tc>
           <w:tcPr>
-            <w:tcW w:w="525" w:type="dxa"/>
+            <w:tcW w:w="522" w:type="dxa"/>
           </w:tcPr>
           <w:p>
             <w:pPr>
@@ -5712,7 +7329,7 @@
         </w:tc>
         <w:tc>
           <w:tcPr>
-            <w:tcW w:w="526" w:type="dxa"/>
+            <w:tcW w:w="523" w:type="dxa"/>
           </w:tcPr>
           <w:p>
             <w:pPr>
@@ -5935,7 +7552,7 @@
         <w:tc>
           <w:tcPr>
             <w:cnfStyle w:val="000100000000" w:firstRow="0" w:lastRow="0" w:firstColumn="0" w:lastColumn="1" w:oddVBand="0" w:evenVBand="0" w:oddHBand="0" w:evenHBand="0" w:firstRowFirstColumn="0" w:firstRowLastColumn="0" w:lastRowFirstColumn="0" w:lastRowLastColumn="0"/>
-            <w:tcW w:w="1275" w:type="dxa"/>
+            <w:tcW w:w="1218" w:type="dxa"/>
           </w:tcPr>
           <w:p>
             <w:pPr>
@@ -5967,7 +7584,7 @@
       <w:tr>
         <w:tc>
           <w:tcPr>
-            <w:tcW w:w="1513" w:type="dxa"/>
+            <w:tcW w:w="1844" w:type="dxa"/>
           </w:tcPr>
           <w:p>
             <w:pPr>
@@ -6059,7 +7676,7 @@
                 <w:szCs w:val="20"/>
                 <w:lang w:bidi="fa-IR"/>
               </w:rPr>
-              <w:t>8.33</w:t>
+              <w:t>20</w:t>
             </w:r>
             <w:r>
               <w:rPr>
@@ -6078,7 +7695,7 @@
         </w:tc>
         <w:tc>
           <w:tcPr>
-            <w:tcW w:w="2147" w:type="dxa"/>
+            <w:tcW w:w="993" w:type="dxa"/>
           </w:tcPr>
           <w:p>
             <w:pPr>
@@ -6202,7 +7819,7 @@
         </w:tc>
         <w:tc>
           <w:tcPr>
-            <w:tcW w:w="528" w:type="dxa"/>
+            <w:tcW w:w="1559" w:type="dxa"/>
           </w:tcPr>
           <w:p>
             <w:pPr>
@@ -6268,6 +7885,228 @@
                 <w:rtl/>
                 <w:lang w:bidi="fa-IR"/>
               </w:rPr>
+              <w:instrText xml:space="preserve"> پایین_ترین_شیمی </w:instrText>
+            </w:r>
+            <w:r>
+              <w:rPr>
+                <w:rFonts w:cs="B Nazanin"/>
+                <w:b/>
+                <w:bCs/>
+                <w:color w:val="000000" w:themeColor="text1"/>
+                <w:sz w:val="20"/>
+                <w:szCs w:val="20"/>
+                <w:rtl/>
+                <w:lang w:bidi="fa-IR"/>
+              </w:rPr>
+              <w:fldChar w:fldCharType="separate"/>
+            </w:r>
+            <w:r>
+              <w:rPr>
+                <w:rFonts w:cs="B Nazanin"/>
+                <w:b/>
+                <w:bCs/>
+                <w:noProof/>
+                <w:color w:val="000000" w:themeColor="text1"/>
+                <w:sz w:val="20"/>
+                <w:szCs w:val="20"/>
+                <w:lang w:bidi="fa-IR"/>
+              </w:rPr>
+              <w:t>-33.33</w:t>
+            </w:r>
+            <w:r>
+              <w:rPr>
+                <w:rFonts w:cs="B Nazanin"/>
+                <w:b/>
+                <w:bCs/>
+                <w:color w:val="000000" w:themeColor="text1"/>
+                <w:sz w:val="20"/>
+                <w:szCs w:val="20"/>
+                <w:rtl/>
+                <w:lang w:bidi="fa-IR"/>
+              </w:rPr>
+              <w:fldChar w:fldCharType="end"/>
+            </w:r>
+          </w:p>
+        </w:tc>
+        <w:tc>
+          <w:tcPr>
+            <w:tcW w:w="1278" w:type="dxa"/>
+          </w:tcPr>
+          <w:p>
+            <w:pPr>
+              <w:bidi/>
+              <w:jc w:val="center"/>
+              <w:rPr>
+                <w:rFonts w:cs="B Nazanin"/>
+                <w:b/>
+                <w:bCs/>
+                <w:color w:val="000000" w:themeColor="text1"/>
+                <w:sz w:val="20"/>
+                <w:szCs w:val="20"/>
+                <w:rtl/>
+                <w:lang w:bidi="fa-IR"/>
+              </w:rPr>
+            </w:pPr>
+            <w:r>
+              <w:rPr>
+                <w:rFonts w:cs="B Nazanin"/>
+                <w:b/>
+                <w:bCs/>
+                <w:color w:val="000000" w:themeColor="text1"/>
+                <w:sz w:val="20"/>
+                <w:szCs w:val="20"/>
+                <w:rtl/>
+                <w:lang w:bidi="fa-IR"/>
+              </w:rPr>
+              <w:fldChar w:fldCharType="begin"/>
+            </w:r>
+            <w:r>
+              <w:rPr>
+                <w:rFonts w:cs="B Nazanin"/>
+                <w:b/>
+                <w:bCs/>
+                <w:color w:val="000000" w:themeColor="text1"/>
+                <w:sz w:val="20"/>
+                <w:szCs w:val="20"/>
+                <w:rtl/>
+                <w:lang w:bidi="fa-IR"/>
+              </w:rPr>
+              <w:instrText xml:space="preserve"> </w:instrText>
+            </w:r>
+            <w:r>
+              <w:rPr>
+                <w:rFonts w:cs="B Nazanin"/>
+                <w:b/>
+                <w:bCs/>
+                <w:color w:val="000000" w:themeColor="text1"/>
+                <w:sz w:val="20"/>
+                <w:szCs w:val="20"/>
+                <w:lang w:bidi="fa-IR"/>
+              </w:rPr>
+              <w:instrText>MERGEFIELD</w:instrText>
+            </w:r>
+            <w:r>
+              <w:rPr>
+                <w:rFonts w:cs="B Nazanin"/>
+                <w:b/>
+                <w:bCs/>
+                <w:color w:val="000000" w:themeColor="text1"/>
+                <w:sz w:val="20"/>
+                <w:szCs w:val="20"/>
+                <w:rtl/>
+                <w:lang w:bidi="fa-IR"/>
+              </w:rPr>
+              <w:instrText xml:space="preserve"> بالاترین_شیمی </w:instrText>
+            </w:r>
+            <w:r>
+              <w:rPr>
+                <w:rFonts w:cs="B Nazanin"/>
+                <w:b/>
+                <w:bCs/>
+                <w:color w:val="000000" w:themeColor="text1"/>
+                <w:sz w:val="20"/>
+                <w:szCs w:val="20"/>
+                <w:rtl/>
+                <w:lang w:bidi="fa-IR"/>
+              </w:rPr>
+              <w:fldChar w:fldCharType="separate"/>
+            </w:r>
+            <w:r>
+              <w:rPr>
+                <w:rFonts w:cs="B Nazanin"/>
+                <w:b/>
+                <w:bCs/>
+                <w:noProof/>
+                <w:color w:val="000000" w:themeColor="text1"/>
+                <w:sz w:val="20"/>
+                <w:szCs w:val="20"/>
+                <w:lang w:bidi="fa-IR"/>
+              </w:rPr>
+              <w:t>100</w:t>
+            </w:r>
+            <w:r>
+              <w:rPr>
+                <w:rFonts w:cs="B Nazanin"/>
+                <w:b/>
+                <w:bCs/>
+                <w:color w:val="000000" w:themeColor="text1"/>
+                <w:sz w:val="20"/>
+                <w:szCs w:val="20"/>
+                <w:rtl/>
+                <w:lang w:bidi="fa-IR"/>
+              </w:rPr>
+              <w:fldChar w:fldCharType="end"/>
+            </w:r>
+          </w:p>
+        </w:tc>
+        <w:tc>
+          <w:tcPr>
+            <w:tcW w:w="800" w:type="dxa"/>
+          </w:tcPr>
+          <w:p>
+            <w:pPr>
+              <w:bidi/>
+              <w:jc w:val="center"/>
+              <w:rPr>
+                <w:rFonts w:cs="B Nazanin"/>
+                <w:b/>
+                <w:bCs/>
+                <w:color w:val="000000" w:themeColor="text1"/>
+                <w:sz w:val="20"/>
+                <w:szCs w:val="20"/>
+                <w:rtl/>
+                <w:lang w:bidi="fa-IR"/>
+              </w:rPr>
+            </w:pPr>
+            <w:r>
+              <w:rPr>
+                <w:rFonts w:cs="B Nazanin"/>
+                <w:b/>
+                <w:bCs/>
+                <w:color w:val="000000" w:themeColor="text1"/>
+                <w:sz w:val="20"/>
+                <w:szCs w:val="20"/>
+                <w:rtl/>
+                <w:lang w:bidi="fa-IR"/>
+              </w:rPr>
+              <w:fldChar w:fldCharType="begin"/>
+            </w:r>
+            <w:r>
+              <w:rPr>
+                <w:rFonts w:cs="B Nazanin"/>
+                <w:b/>
+                <w:bCs/>
+                <w:color w:val="000000" w:themeColor="text1"/>
+                <w:sz w:val="20"/>
+                <w:szCs w:val="20"/>
+                <w:rtl/>
+                <w:lang w:bidi="fa-IR"/>
+              </w:rPr>
+              <w:instrText xml:space="preserve"> </w:instrText>
+            </w:r>
+            <w:r>
+              <w:rPr>
+                <w:rFonts w:cs="B Nazanin"/>
+                <w:b/>
+                <w:bCs/>
+                <w:color w:val="000000" w:themeColor="text1"/>
+                <w:sz w:val="20"/>
+                <w:szCs w:val="20"/>
+                <w:lang w:bidi="fa-IR"/>
+              </w:rPr>
+              <w:instrText>MERGEFIELD</w:instrText>
+            </w:r>
+            <w:r>
+              <w:rPr>
+                <w:rFonts w:cs="B Nazanin"/>
+                <w:b/>
+                <w:bCs/>
+                <w:color w:val="000000" w:themeColor="text1"/>
+                <w:sz w:val="20"/>
+                <w:szCs w:val="20"/>
+                <w:rtl/>
+                <w:lang w:bidi="fa-IR"/>
+              </w:rPr>
               <w:instrText xml:space="preserve"> رتبه_شیمی </w:instrText>
             </w:r>
             <w:r>
@@ -6313,7 +8152,7 @@
         </w:tc>
         <w:tc>
           <w:tcPr>
-            <w:tcW w:w="2113" w:type="dxa"/>
+            <w:tcW w:w="803" w:type="dxa"/>
           </w:tcPr>
           <w:p>
             <w:pPr>
@@ -6424,7 +8263,7 @@
         </w:tc>
         <w:tc>
           <w:tcPr>
-            <w:tcW w:w="525" w:type="dxa"/>
+            <w:tcW w:w="522" w:type="dxa"/>
           </w:tcPr>
           <w:p>
             <w:pPr>
@@ -6535,7 +8374,7 @@
         </w:tc>
         <w:tc>
           <w:tcPr>
-            <w:tcW w:w="526" w:type="dxa"/>
+            <w:tcW w:w="523" w:type="dxa"/>
           </w:tcPr>
           <w:p>
             <w:pPr>
@@ -6758,7 +8597,7 @@
         <w:tc>
           <w:tcPr>
             <w:cnfStyle w:val="000100000000" w:firstRow="0" w:lastRow="0" w:firstColumn="0" w:lastColumn="1" w:oddVBand="0" w:evenVBand="0" w:oddHBand="0" w:evenHBand="0" w:firstRowFirstColumn="0" w:firstRowLastColumn="0" w:lastRowFirstColumn="0" w:lastRowLastColumn="0"/>
-            <w:tcW w:w="1275" w:type="dxa"/>
+            <w:tcW w:w="1218" w:type="dxa"/>
           </w:tcPr>
           <w:p>
             <w:pPr>
@@ -6793,7 +8632,7 @@
         </w:trPr>
         <w:tc>
           <w:tcPr>
-            <w:tcW w:w="1513" w:type="dxa"/>
+            <w:tcW w:w="1844" w:type="dxa"/>
           </w:tcPr>
           <w:p>
             <w:pPr>
@@ -6890,7 +8729,7 @@
         </w:tc>
         <w:tc>
           <w:tcPr>
-            <w:tcW w:w="2147" w:type="dxa"/>
+            <w:tcW w:w="993" w:type="dxa"/>
           </w:tcPr>
           <w:p>
             <w:pPr>
@@ -6985,7 +8824,7 @@
         </w:tc>
         <w:tc>
           <w:tcPr>
-            <w:tcW w:w="528" w:type="dxa"/>
+            <w:tcW w:w="1559" w:type="dxa"/>
           </w:tcPr>
           <w:p>
             <w:pPr>
@@ -7041,6 +8880,196 @@
                 <w:rtl/>
                 <w:lang w:bidi="fa-IR"/>
               </w:rPr>
+              <w:instrText xml:space="preserve"> پایین_ترین_کل </w:instrText>
+            </w:r>
+            <w:r>
+              <w:rPr>
+                <w:rFonts w:cs="B Nazanin"/>
+                <w:color w:val="000000" w:themeColor="text1"/>
+                <w:sz w:val="20"/>
+                <w:szCs w:val="20"/>
+                <w:rtl/>
+                <w:lang w:bidi="fa-IR"/>
+              </w:rPr>
+              <w:fldChar w:fldCharType="separate"/>
+            </w:r>
+            <w:r>
+              <w:rPr>
+                <w:rFonts w:cs="B Nazanin"/>
+                <w:noProof/>
+                <w:color w:val="000000" w:themeColor="text1"/>
+                <w:sz w:val="20"/>
+                <w:szCs w:val="20"/>
+                <w:lang w:bidi="fa-IR"/>
+              </w:rPr>
+              <w:t>-33.33</w:t>
+            </w:r>
+            <w:r>
+              <w:rPr>
+                <w:rFonts w:cs="B Nazanin"/>
+                <w:color w:val="000000" w:themeColor="text1"/>
+                <w:sz w:val="20"/>
+                <w:szCs w:val="20"/>
+                <w:rtl/>
+                <w:lang w:bidi="fa-IR"/>
+              </w:rPr>
+              <w:fldChar w:fldCharType="end"/>
+            </w:r>
+          </w:p>
+        </w:tc>
+        <w:tc>
+          <w:tcPr>
+            <w:tcW w:w="1278" w:type="dxa"/>
+          </w:tcPr>
+          <w:p>
+            <w:pPr>
+              <w:bidi/>
+              <w:jc w:val="center"/>
+              <w:rPr>
+                <w:rFonts w:cs="B Nazanin"/>
+                <w:color w:val="000000" w:themeColor="text1"/>
+                <w:sz w:val="20"/>
+                <w:szCs w:val="20"/>
+                <w:rtl/>
+                <w:lang w:bidi="fa-IR"/>
+              </w:rPr>
+            </w:pPr>
+            <w:r>
+              <w:rPr>
+                <w:rFonts w:cs="B Nazanin"/>
+                <w:color w:val="000000" w:themeColor="text1"/>
+                <w:sz w:val="20"/>
+                <w:szCs w:val="20"/>
+                <w:rtl/>
+                <w:lang w:bidi="fa-IR"/>
+              </w:rPr>
+              <w:fldChar w:fldCharType="begin"/>
+            </w:r>
+            <w:r>
+              <w:rPr>
+                <w:rFonts w:cs="B Nazanin"/>
+                <w:color w:val="000000" w:themeColor="text1"/>
+                <w:sz w:val="20"/>
+                <w:szCs w:val="20"/>
+                <w:rtl/>
+                <w:lang w:bidi="fa-IR"/>
+              </w:rPr>
+              <w:instrText xml:space="preserve"> </w:instrText>
+            </w:r>
+            <w:r>
+              <w:rPr>
+                <w:rFonts w:cs="B Nazanin"/>
+                <w:color w:val="000000" w:themeColor="text1"/>
+                <w:sz w:val="20"/>
+                <w:szCs w:val="20"/>
+                <w:lang w:bidi="fa-IR"/>
+              </w:rPr>
+              <w:instrText>MERGEFIELD</w:instrText>
+            </w:r>
+            <w:r>
+              <w:rPr>
+                <w:rFonts w:cs="B Nazanin"/>
+                <w:color w:val="000000" w:themeColor="text1"/>
+                <w:sz w:val="20"/>
+                <w:szCs w:val="20"/>
+                <w:rtl/>
+                <w:lang w:bidi="fa-IR"/>
+              </w:rPr>
+              <w:instrText xml:space="preserve"> بالاترین_کل </w:instrText>
+            </w:r>
+            <w:r>
+              <w:rPr>
+                <w:rFonts w:cs="B Nazanin"/>
+                <w:color w:val="000000" w:themeColor="text1"/>
+                <w:sz w:val="20"/>
+                <w:szCs w:val="20"/>
+                <w:rtl/>
+                <w:lang w:bidi="fa-IR"/>
+              </w:rPr>
+              <w:fldChar w:fldCharType="separate"/>
+            </w:r>
+            <w:r>
+              <w:rPr>
+                <w:rFonts w:cs="B Nazanin"/>
+                <w:noProof/>
+                <w:color w:val="000000" w:themeColor="text1"/>
+                <w:sz w:val="20"/>
+                <w:szCs w:val="20"/>
+                <w:lang w:bidi="fa-IR"/>
+              </w:rPr>
+              <w:t>100</w:t>
+            </w:r>
+            <w:r>
+              <w:rPr>
+                <w:rFonts w:cs="B Nazanin"/>
+                <w:color w:val="000000" w:themeColor="text1"/>
+                <w:sz w:val="20"/>
+                <w:szCs w:val="20"/>
+                <w:rtl/>
+                <w:lang w:bidi="fa-IR"/>
+              </w:rPr>
+              <w:fldChar w:fldCharType="end"/>
+            </w:r>
+          </w:p>
+        </w:tc>
+        <w:tc>
+          <w:tcPr>
+            <w:tcW w:w="800" w:type="dxa"/>
+          </w:tcPr>
+          <w:p>
+            <w:pPr>
+              <w:bidi/>
+              <w:jc w:val="center"/>
+              <w:rPr>
+                <w:rFonts w:cs="B Nazanin"/>
+                <w:color w:val="000000" w:themeColor="text1"/>
+                <w:sz w:val="20"/>
+                <w:szCs w:val="20"/>
+                <w:rtl/>
+                <w:lang w:bidi="fa-IR"/>
+              </w:rPr>
+            </w:pPr>
+            <w:r>
+              <w:rPr>
+                <w:rFonts w:cs="B Nazanin"/>
+                <w:color w:val="000000" w:themeColor="text1"/>
+                <w:sz w:val="20"/>
+                <w:szCs w:val="20"/>
+                <w:rtl/>
+                <w:lang w:bidi="fa-IR"/>
+              </w:rPr>
+              <w:fldChar w:fldCharType="begin"/>
+            </w:r>
+            <w:r>
+              <w:rPr>
+                <w:rFonts w:cs="B Nazanin"/>
+                <w:color w:val="000000" w:themeColor="text1"/>
+                <w:sz w:val="20"/>
+                <w:szCs w:val="20"/>
+                <w:rtl/>
+                <w:lang w:bidi="fa-IR"/>
+              </w:rPr>
+              <w:instrText xml:space="preserve"> </w:instrText>
+            </w:r>
+            <w:r>
+              <w:rPr>
+                <w:rFonts w:cs="B Nazanin"/>
+                <w:color w:val="000000" w:themeColor="text1"/>
+                <w:sz w:val="20"/>
+                <w:szCs w:val="20"/>
+                <w:lang w:bidi="fa-IR"/>
+              </w:rPr>
+              <w:instrText>MERGEFIELD</w:instrText>
+            </w:r>
+            <w:r>
+              <w:rPr>
+                <w:rFonts w:cs="B Nazanin"/>
+                <w:color w:val="000000" w:themeColor="text1"/>
+                <w:sz w:val="20"/>
+                <w:szCs w:val="20"/>
+                <w:rtl/>
+                <w:lang w:bidi="fa-IR"/>
+              </w:rPr>
               <w:instrText xml:space="preserve"> رتبه_کل </w:instrText>
             </w:r>
             <w:r>
@@ -7080,7 +9109,7 @@
         </w:tc>
         <w:tc>
           <w:tcPr>
-            <w:tcW w:w="2113" w:type="dxa"/>
+            <w:tcW w:w="803" w:type="dxa"/>
           </w:tcPr>
           <w:p>
             <w:pPr>
@@ -7176,7 +9205,7 @@
         <w:tc>
           <w:tcPr>
             <w:cnfStyle w:val="000100000000" w:firstRow="0" w:lastRow="0" w:firstColumn="0" w:lastColumn="1" w:oddVBand="0" w:evenVBand="0" w:oddHBand="0" w:evenHBand="0" w:firstRowFirstColumn="0" w:firstRowLastColumn="0" w:lastRowFirstColumn="0" w:lastRowLastColumn="0"/>
-            <w:tcW w:w="2991" w:type="dxa"/>
+            <w:tcW w:w="2928" w:type="dxa"/>
             <w:gridSpan w:val="4"/>
           </w:tcPr>
           <w:p>
@@ -13930,7 +15959,8 @@
     <w:tbl>
       <w:tblPr>
         <w:tblStyle w:val="GridTable5Dark-Accent5"/>
-        <w:tblpPr w:leftFromText="180" w:rightFromText="180" w:vertAnchor="text" w:horzAnchor="page" w:tblpX="7426" w:tblpY="322"/>
+        <w:tblpPr w:leftFromText="180" w:rightFromText="180" w:vertAnchor="text" w:horzAnchor="page" w:tblpX="7351" w:tblpY="352"/>
+        <w:tblOverlap w:val="never"/>
         <w:bidiVisual/>
         <w:tblW w:w="2401" w:type="dxa"/>
         <w:tblLayout w:type="fixed"/>

</xml_diff>